<commit_message>
added screenshot for 1st question
</commit_message>
<xml_diff>
--- a/git-assessment-1.docx
+++ b/git-assessment-1.docx
@@ -1,6 +1,6 @@
 
 <file path=word/document.xml><?xml version="1.0" encoding="utf-8"?>
-<w:document xmlns:wpc="http://schemas.microsoft.com/office/word/2010/wordprocessingCanvas" xmlns:cx="http://schemas.microsoft.com/office/drawing/2014/chartex" xmlns:cx1="http://schemas.microsoft.com/office/drawing/2015/9/8/chartex" xmlns:cx2="http://schemas.microsoft.com/office/drawing/2015/10/21/chartex" xmlns:cx3="http://schemas.microsoft.com/office/drawing/2016/5/9/chartex" xmlns:cx4="http://schemas.microsoft.com/office/drawing/2016/5/10/chartex" xmlns:cx5="http://schemas.microsoft.com/office/drawing/2016/5/11/chartex" xmlns:cx6="http://schemas.microsoft.com/office/drawing/2016/5/12/chartex" xmlns:cx7="http://schemas.microsoft.com/office/drawing/2016/5/13/chartex" xmlns:cx8="http://schemas.microsoft.com/office/drawing/2016/5/14/chartex" xmlns:mc="http://schemas.openxmlformats.org/markup-compatibility/2006" xmlns:aink="http://schemas.microsoft.com/office/drawing/2016/ink" xmlns:am3d="http://schemas.microsoft.com/office/drawing/2017/model3d" xmlns:o="urn:schemas-microsoft-com:office:office" xmlns:oel="http://schemas.microsoft.com/office/2019/extlst" xmlns:r="http://schemas.openxmlformats.org/officeDocument/2006/relationships" xmlns:m="http://schemas.openxmlformats.org/officeDocument/2006/math" xmlns:v="urn:schemas-microsoft-com:vml" xmlns:wp14="http://schemas.microsoft.com/office/word/2010/wordprocessingDrawing" xmlns:wp="http://schemas.openxmlformats.org/drawingml/2006/wordprocessingDrawing" xmlns:w10="urn:schemas-microsoft-com:office:word" xmlns:w="http://schemas.openxmlformats.org/wordprocessingml/2006/main" xmlns:w14="http://schemas.microsoft.com/office/word/2010/wordml" xmlns:w15="http://schemas.microsoft.com/office/word/2012/wordml" xmlns:w16cex="http://schemas.microsoft.com/office/word/2018/wordml/cex" xmlns:w16cid="http://schemas.microsoft.com/office/word/2016/wordml/cid" xmlns:w16="http://schemas.microsoft.com/office/word/2018/wordml" xmlns:w16sdtdh="http://schemas.microsoft.com/office/word/2020/wordml/sdtdatahash" xmlns:w16se="http://schemas.microsoft.com/office/word/2015/wordml/symex" xmlns:wpg="http://schemas.microsoft.com/office/word/2010/wordprocessingGroup" xmlns:wpi="http://schemas.microsoft.com/office/word/2010/wordprocessingInk" xmlns:wne="http://schemas.microsoft.com/office/word/2006/wordml" xmlns:wps="http://schemas.microsoft.com/office/word/2010/wordprocessingShape" mc:Ignorable="w14 w15 w16se w16cid w16 w16cex w16sdtdh wp14">
+<w:document xmlns:wpc="http://schemas.microsoft.com/office/word/2010/wordprocessingCanvas" xmlns:cx="http://schemas.microsoft.com/office/drawing/2014/chartex" xmlns:cx1="http://schemas.microsoft.com/office/drawing/2015/9/8/chartex" xmlns:cx2="http://schemas.microsoft.com/office/drawing/2015/10/21/chartex" xmlns:cx3="http://schemas.microsoft.com/office/drawing/2016/5/9/chartex" xmlns:cx4="http://schemas.microsoft.com/office/drawing/2016/5/10/chartex" xmlns:cx5="http://schemas.microsoft.com/office/drawing/2016/5/11/chartex" xmlns:cx6="http://schemas.microsoft.com/office/drawing/2016/5/12/chartex" xmlns:cx7="http://schemas.microsoft.com/office/drawing/2016/5/13/chartex" xmlns:cx8="http://schemas.microsoft.com/office/drawing/2016/5/14/chartex" xmlns:mc="http://schemas.openxmlformats.org/markup-compatibility/2006" xmlns:aink="http://schemas.microsoft.com/office/drawing/2016/ink" xmlns:am3d="http://schemas.microsoft.com/office/drawing/2017/model3d" xmlns:o="urn:schemas-microsoft-com:office:office" xmlns:oel="http://schemas.microsoft.com/office/2019/extlst" xmlns:r="http://schemas.openxmlformats.org/officeDocument/2006/relationships" xmlns:m="http://schemas.openxmlformats.org/officeDocument/2006/math" xmlns:v="urn:schemas-microsoft-com:vml" xmlns:wp14="http://schemas.microsoft.com/office/word/2010/wordprocessingDrawing" xmlns:wp="http://schemas.openxmlformats.org/drawingml/2006/wordprocessingDrawing" xmlns:w10="urn:schemas-microsoft-com:office:word" xmlns:w="http://schemas.openxmlformats.org/wordprocessingml/2006/main" xmlns:w14="http://schemas.microsoft.com/office/word/2010/wordml" xmlns:w15="http://schemas.microsoft.com/office/word/2012/wordml" xmlns:w16cex="http://schemas.microsoft.com/office/word/2018/wordml/cex" xmlns:w16cid="http://schemas.microsoft.com/office/word/2016/wordml/cid" xmlns:w16="http://schemas.microsoft.com/office/word/2018/wordml" xmlns:w16du="http://schemas.microsoft.com/office/word/2023/wordml/word16du" xmlns:w16sdtdh="http://schemas.microsoft.com/office/word/2020/wordml/sdtdatahash" xmlns:w16sdtfl="http://schemas.microsoft.com/office/word/2024/wordml/sdtformatlock" xmlns:w16se="http://schemas.microsoft.com/office/word/2015/wordml/symex" xmlns:wpg="http://schemas.microsoft.com/office/word/2010/wordprocessingGroup" xmlns:wpi="http://schemas.microsoft.com/office/word/2010/wordprocessingInk" xmlns:wne="http://schemas.microsoft.com/office/word/2006/wordml" xmlns:wps="http://schemas.microsoft.com/office/word/2010/wordprocessingShape" mc:Ignorable="w14 w15 w16se w16cid w16 w16cex w16sdtdh w16sdtfl w16du wp14">
   <w:body>
     <w:tbl>
       <w:tblPr>
@@ -2100,13 +2100,8 @@
               <w:cnfStyle w:val="000000100000" w:firstRow="0" w:lastRow="0" w:firstColumn="0" w:lastColumn="0" w:oddVBand="0" w:evenVBand="0" w:oddHBand="1" w:evenHBand="0" w:firstRowFirstColumn="0" w:firstRowLastColumn="0" w:lastRowFirstColumn="0" w:lastRowLastColumn="0"/>
             </w:pPr>
             <w:r>
-              <w:t xml:space="preserve">Create GitHub </w:t>
-            </w:r>
-            <w:proofErr w:type="gramStart"/>
-            <w:r>
-              <w:t>account</w:t>
-            </w:r>
-            <w:proofErr w:type="gramEnd"/>
+              <w:t>Create GitHub account</w:t>
+            </w:r>
           </w:p>
           <w:p>
             <w:pPr>
@@ -2220,6 +2215,53 @@
                 <w:color w:val="292929" w:themeColor="text2"/>
               </w:rPr>
             </w:pPr>
+            <w:r>
+              <w:rPr>
+                <w:noProof/>
+                <w:color w:val="292929" w:themeColor="text2"/>
+              </w:rPr>
+              <w:drawing>
+                <wp:inline distT="0" distB="0" distL="0" distR="0" wp14:anchorId="667D48B6" wp14:editId="216C3600">
+                  <wp:extent cx="4628515" cy="1918970"/>
+                  <wp:effectExtent l="0" t="0" r="635" b="5080"/>
+                  <wp:docPr id="740209062" name="Picture 1" descr="A screenshot of a computer&#10;&#10;AI-generated content may be incorrect."/>
+                  <wp:cNvGraphicFramePr>
+                    <a:graphicFrameLocks xmlns:a="http://schemas.openxmlformats.org/drawingml/2006/main" noChangeAspect="1"/>
+                  </wp:cNvGraphicFramePr>
+                  <a:graphic xmlns:a="http://schemas.openxmlformats.org/drawingml/2006/main">
+                    <a:graphicData uri="http://schemas.openxmlformats.org/drawingml/2006/picture">
+                      <pic:pic xmlns:pic="http://schemas.openxmlformats.org/drawingml/2006/picture">
+                        <pic:nvPicPr>
+                          <pic:cNvPr id="740209062" name="Picture 1" descr="A screenshot of a computer&#10;&#10;AI-generated content may be incorrect."/>
+                          <pic:cNvPicPr/>
+                        </pic:nvPicPr>
+                        <pic:blipFill>
+                          <a:blip r:embed="rId14" cstate="print">
+                            <a:extLst>
+                              <a:ext uri="{28A0092B-C50C-407E-A947-70E740481C1C}">
+                                <a14:useLocalDpi xmlns:a14="http://schemas.microsoft.com/office/drawing/2010/main" val="0"/>
+                              </a:ext>
+                            </a:extLst>
+                          </a:blip>
+                          <a:stretch>
+                            <a:fillRect/>
+                          </a:stretch>
+                        </pic:blipFill>
+                        <pic:spPr>
+                          <a:xfrm>
+                            <a:off x="0" y="0"/>
+                            <a:ext cx="4628515" cy="1918970"/>
+                          </a:xfrm>
+                          <a:prstGeom prst="rect">
+                            <a:avLst/>
+                          </a:prstGeom>
+                        </pic:spPr>
+                      </pic:pic>
+                    </a:graphicData>
+                  </a:graphic>
+                </wp:inline>
+              </w:drawing>
+            </w:r>
           </w:p>
           <w:p>
             <w:pPr>
@@ -2334,14 +2376,12 @@
             <w:r>
               <w:t xml:space="preserve">The default branch name should be set to </w:t>
             </w:r>
-            <w:proofErr w:type="gramStart"/>
             <w:r>
               <w:rPr>
                 <w:color w:val="C00000"/>
               </w:rPr>
               <w:t>main</w:t>
             </w:r>
-            <w:proofErr w:type="gramEnd"/>
           </w:p>
           <w:p>
             <w:pPr>
@@ -2664,13 +2704,8 @@
               <w:cnfStyle w:val="000000100000" w:firstRow="0" w:lastRow="0" w:firstColumn="0" w:lastColumn="0" w:oddVBand="0" w:evenVBand="0" w:oddHBand="1" w:evenHBand="0" w:firstRowFirstColumn="0" w:firstRowLastColumn="0" w:lastRowFirstColumn="0" w:lastRowLastColumn="0"/>
             </w:pPr>
             <w:r>
-              <w:t xml:space="preserve">Create personal </w:t>
-            </w:r>
-            <w:proofErr w:type="gramStart"/>
-            <w:r>
-              <w:t>repository</w:t>
-            </w:r>
-            <w:proofErr w:type="gramEnd"/>
+              <w:t>Create personal repository</w:t>
+            </w:r>
           </w:p>
           <w:p>
             <w:pPr>
@@ -2890,13 +2925,8 @@
               <w:cnfStyle w:val="000000100000" w:firstRow="0" w:lastRow="0" w:firstColumn="0" w:lastColumn="0" w:oddVBand="0" w:evenVBand="0" w:oddHBand="1" w:evenHBand="0" w:firstRowFirstColumn="0" w:firstRowLastColumn="0" w:lastRowFirstColumn="0" w:lastRowLastColumn="0"/>
             </w:pPr>
             <w:r>
-              <w:t xml:space="preserve">Create a local </w:t>
-            </w:r>
-            <w:proofErr w:type="gramStart"/>
-            <w:r>
-              <w:t>clone</w:t>
-            </w:r>
-            <w:proofErr w:type="gramEnd"/>
+              <w:t>Create a local clone</w:t>
+            </w:r>
           </w:p>
           <w:p>
             <w:pPr>
@@ -3121,13 +3151,8 @@
               <w:cnfStyle w:val="000000100000" w:firstRow="0" w:lastRow="0" w:firstColumn="0" w:lastColumn="0" w:oddVBand="0" w:evenVBand="0" w:oddHBand="1" w:evenHBand="0" w:firstRowFirstColumn="0" w:firstRowLastColumn="0" w:lastRowFirstColumn="0" w:lastRowLastColumn="0"/>
             </w:pPr>
             <w:r>
-              <w:t xml:space="preserve">Create a personal web </w:t>
-            </w:r>
-            <w:proofErr w:type="gramStart"/>
-            <w:r>
-              <w:t>page</w:t>
-            </w:r>
-            <w:proofErr w:type="gramEnd"/>
+              <w:t>Create a personal web page</w:t>
+            </w:r>
           </w:p>
           <w:p>
             <w:pPr>
@@ -4331,7 +4356,7 @@
                           <pic:cNvPicPr/>
                         </pic:nvPicPr>
                         <pic:blipFill>
-                          <a:blip r:embed="rId14" cstate="print">
+                          <a:blip r:embed="rId15" cstate="print">
                             <a:extLst>
                               <a:ext uri="{28A0092B-C50C-407E-A947-70E740481C1C}">
                                 <a14:useLocalDpi xmlns:a14="http://schemas.microsoft.com/office/drawing/2010/main" val="0"/>
@@ -4562,7 +4587,7 @@
                           <pic:cNvPicPr/>
                         </pic:nvPicPr>
                         <pic:blipFill>
-                          <a:blip r:embed="rId15" cstate="print">
+                          <a:blip r:embed="rId16" cstate="print">
                             <a:extLst>
                               <a:ext uri="{28A0092B-C50C-407E-A947-70E740481C1C}">
                                 <a14:useLocalDpi xmlns:a14="http://schemas.microsoft.com/office/drawing/2010/main" val="0"/>
@@ -4751,27 +4776,7 @@
                 <w:i w:val="0"/>
                 <w:iCs w:val="0"/>
               </w:rPr>
-              <w:t xml:space="preserve">git </w:t>
-            </w:r>
-            <w:proofErr w:type="gramStart"/>
-            <w:r>
-              <w:rPr>
-                <w:rStyle w:val="Emphasis"/>
-                <w:rFonts w:ascii="Consolas" w:hAnsi="Consolas" w:cs="Consolas"/>
-                <w:i w:val="0"/>
-                <w:iCs w:val="0"/>
-              </w:rPr>
-              <w:t>pull</w:t>
-            </w:r>
-            <w:proofErr w:type="gramEnd"/>
-            <w:r>
-              <w:rPr>
-                <w:rStyle w:val="Emphasis"/>
-                <w:rFonts w:ascii="Consolas" w:hAnsi="Consolas" w:cs="Consolas"/>
-                <w:i w:val="0"/>
-                <w:iCs w:val="0"/>
-              </w:rPr>
-              <w:t xml:space="preserve"> </w:t>
+              <w:t xml:space="preserve">git pull </w:t>
             </w:r>
           </w:p>
           <w:p>
@@ -4915,11 +4920,9 @@
             <w:r>
               <w:t xml:space="preserve">Inform required personnel of the </w:t>
             </w:r>
-            <w:proofErr w:type="gramStart"/>
             <w:r>
               <w:t>work</w:t>
             </w:r>
-            <w:proofErr w:type="gramEnd"/>
           </w:p>
           <w:p>
             <w:pPr>
@@ -5249,13 +5252,8 @@
               <w:cnfStyle w:val="000000100000" w:firstRow="0" w:lastRow="0" w:firstColumn="0" w:lastColumn="0" w:oddVBand="0" w:evenVBand="0" w:oddHBand="1" w:evenHBand="0" w:firstRowFirstColumn="0" w:firstRowLastColumn="0" w:lastRowFirstColumn="0" w:lastRowLastColumn="0"/>
             </w:pPr>
             <w:r>
-              <w:t xml:space="preserve">Open Blackboard, and locate the AT2 Portfolio Task 1 </w:t>
-            </w:r>
-            <w:proofErr w:type="gramStart"/>
-            <w:r>
-              <w:t>assessment</w:t>
-            </w:r>
-            <w:proofErr w:type="gramEnd"/>
+              <w:t>Open Blackboard, and locate the AT2 Portfolio Task 1 assessment</w:t>
+            </w:r>
           </w:p>
           <w:p>
             <w:pPr>
@@ -5470,8 +5468,8 @@
     </w:p>
     <w:p/>
     <w:sectPr>
-      <w:headerReference w:type="default" r:id="rId16"/>
-      <w:footerReference w:type="default" r:id="rId17"/>
+      <w:headerReference w:type="default" r:id="rId17"/>
+      <w:footerReference w:type="default" r:id="rId18"/>
       <w:pgSz w:w="11906" w:h="16838" w:code="9"/>
       <w:pgMar w:top="851" w:right="851" w:bottom="851" w:left="851" w:header="567" w:footer="342" w:gutter="0"/>
       <w:cols w:space="720"/>
@@ -5482,7 +5480,7 @@
 </file>
 
 <file path=word/endnotes.xml><?xml version="1.0" encoding="utf-8"?>
-<w:endnotes xmlns:wpc="http://schemas.microsoft.com/office/word/2010/wordprocessingCanvas" xmlns:cx="http://schemas.microsoft.com/office/drawing/2014/chartex" xmlns:cx1="http://schemas.microsoft.com/office/drawing/2015/9/8/chartex" xmlns:cx2="http://schemas.microsoft.com/office/drawing/2015/10/21/chartex" xmlns:cx3="http://schemas.microsoft.com/office/drawing/2016/5/9/chartex" xmlns:cx4="http://schemas.microsoft.com/office/drawing/2016/5/10/chartex" xmlns:cx5="http://schemas.microsoft.com/office/drawing/2016/5/11/chartex" xmlns:cx6="http://schemas.microsoft.com/office/drawing/2016/5/12/chartex" xmlns:cx7="http://schemas.microsoft.com/office/drawing/2016/5/13/chartex" xmlns:cx8="http://schemas.microsoft.com/office/drawing/2016/5/14/chartex" xmlns:mc="http://schemas.openxmlformats.org/markup-compatibility/2006" xmlns:aink="http://schemas.microsoft.com/office/drawing/2016/ink" xmlns:am3d="http://schemas.microsoft.com/office/drawing/2017/model3d" xmlns:o="urn:schemas-microsoft-com:office:office" xmlns:oel="http://schemas.microsoft.com/office/2019/extlst" xmlns:r="http://schemas.openxmlformats.org/officeDocument/2006/relationships" xmlns:m="http://schemas.openxmlformats.org/officeDocument/2006/math" xmlns:v="urn:schemas-microsoft-com:vml" xmlns:wp14="http://schemas.microsoft.com/office/word/2010/wordprocessingDrawing" xmlns:wp="http://schemas.openxmlformats.org/drawingml/2006/wordprocessingDrawing" xmlns:w10="urn:schemas-microsoft-com:office:word" xmlns:w="http://schemas.openxmlformats.org/wordprocessingml/2006/main" xmlns:w14="http://schemas.microsoft.com/office/word/2010/wordml" xmlns:w15="http://schemas.microsoft.com/office/word/2012/wordml" xmlns:w16cex="http://schemas.microsoft.com/office/word/2018/wordml/cex" xmlns:w16cid="http://schemas.microsoft.com/office/word/2016/wordml/cid" xmlns:w16="http://schemas.microsoft.com/office/word/2018/wordml" xmlns:w16sdtdh="http://schemas.microsoft.com/office/word/2020/wordml/sdtdatahash" xmlns:w16se="http://schemas.microsoft.com/office/word/2015/wordml/symex" xmlns:wpg="http://schemas.microsoft.com/office/word/2010/wordprocessingGroup" xmlns:wpi="http://schemas.microsoft.com/office/word/2010/wordprocessingInk" xmlns:wne="http://schemas.microsoft.com/office/word/2006/wordml" xmlns:wps="http://schemas.microsoft.com/office/word/2010/wordprocessingShape" mc:Ignorable="w14 w15 w16se w16cid w16 w16cex w16sdtdh wp14">
+<w:endnotes xmlns:wpc="http://schemas.microsoft.com/office/word/2010/wordprocessingCanvas" xmlns:cx="http://schemas.microsoft.com/office/drawing/2014/chartex" xmlns:cx1="http://schemas.microsoft.com/office/drawing/2015/9/8/chartex" xmlns:cx2="http://schemas.microsoft.com/office/drawing/2015/10/21/chartex" xmlns:cx3="http://schemas.microsoft.com/office/drawing/2016/5/9/chartex" xmlns:cx4="http://schemas.microsoft.com/office/drawing/2016/5/10/chartex" xmlns:cx5="http://schemas.microsoft.com/office/drawing/2016/5/11/chartex" xmlns:cx6="http://schemas.microsoft.com/office/drawing/2016/5/12/chartex" xmlns:cx7="http://schemas.microsoft.com/office/drawing/2016/5/13/chartex" xmlns:cx8="http://schemas.microsoft.com/office/drawing/2016/5/14/chartex" xmlns:mc="http://schemas.openxmlformats.org/markup-compatibility/2006" xmlns:aink="http://schemas.microsoft.com/office/drawing/2016/ink" xmlns:am3d="http://schemas.microsoft.com/office/drawing/2017/model3d" xmlns:o="urn:schemas-microsoft-com:office:office" xmlns:oel="http://schemas.microsoft.com/office/2019/extlst" xmlns:r="http://schemas.openxmlformats.org/officeDocument/2006/relationships" xmlns:m="http://schemas.openxmlformats.org/officeDocument/2006/math" xmlns:v="urn:schemas-microsoft-com:vml" xmlns:wp14="http://schemas.microsoft.com/office/word/2010/wordprocessingDrawing" xmlns:wp="http://schemas.openxmlformats.org/drawingml/2006/wordprocessingDrawing" xmlns:w10="urn:schemas-microsoft-com:office:word" xmlns:w="http://schemas.openxmlformats.org/wordprocessingml/2006/main" xmlns:w14="http://schemas.microsoft.com/office/word/2010/wordml" xmlns:w15="http://schemas.microsoft.com/office/word/2012/wordml" xmlns:w16cex="http://schemas.microsoft.com/office/word/2018/wordml/cex" xmlns:w16cid="http://schemas.microsoft.com/office/word/2016/wordml/cid" xmlns:w16="http://schemas.microsoft.com/office/word/2018/wordml" xmlns:w16du="http://schemas.microsoft.com/office/word/2023/wordml/word16du" xmlns:w16sdtdh="http://schemas.microsoft.com/office/word/2020/wordml/sdtdatahash" xmlns:w16sdtfl="http://schemas.microsoft.com/office/word/2024/wordml/sdtformatlock" xmlns:w16se="http://schemas.microsoft.com/office/word/2015/wordml/symex" xmlns:wpg="http://schemas.microsoft.com/office/word/2010/wordprocessingGroup" xmlns:wpi="http://schemas.microsoft.com/office/word/2010/wordprocessingInk" xmlns:wne="http://schemas.microsoft.com/office/word/2006/wordml" xmlns:wps="http://schemas.microsoft.com/office/word/2010/wordprocessingShape" mc:Ignorable="w14 w15 w16se w16cid w16 w16cex w16sdtdh w16sdtfl w16du wp14">
   <w:endnote w:type="separator" w:id="-1">
     <w:p>
       <w:r>
@@ -5508,7 +5506,7 @@
 </file>
 
 <file path=word/footer1.xml><?xml version="1.0" encoding="utf-8"?>
-<w:ftr xmlns:wpc="http://schemas.microsoft.com/office/word/2010/wordprocessingCanvas" xmlns:cx="http://schemas.microsoft.com/office/drawing/2014/chartex" xmlns:cx1="http://schemas.microsoft.com/office/drawing/2015/9/8/chartex" xmlns:cx2="http://schemas.microsoft.com/office/drawing/2015/10/21/chartex" xmlns:cx3="http://schemas.microsoft.com/office/drawing/2016/5/9/chartex" xmlns:cx4="http://schemas.microsoft.com/office/drawing/2016/5/10/chartex" xmlns:cx5="http://schemas.microsoft.com/office/drawing/2016/5/11/chartex" xmlns:cx6="http://schemas.microsoft.com/office/drawing/2016/5/12/chartex" xmlns:cx7="http://schemas.microsoft.com/office/drawing/2016/5/13/chartex" xmlns:cx8="http://schemas.microsoft.com/office/drawing/2016/5/14/chartex" xmlns:mc="http://schemas.openxmlformats.org/markup-compatibility/2006" xmlns:aink="http://schemas.microsoft.com/office/drawing/2016/ink" xmlns:am3d="http://schemas.microsoft.com/office/drawing/2017/model3d" xmlns:o="urn:schemas-microsoft-com:office:office" xmlns:oel="http://schemas.microsoft.com/office/2019/extlst" xmlns:r="http://schemas.openxmlformats.org/officeDocument/2006/relationships" xmlns:m="http://schemas.openxmlformats.org/officeDocument/2006/math" xmlns:v="urn:schemas-microsoft-com:vml" xmlns:wp14="http://schemas.microsoft.com/office/word/2010/wordprocessingDrawing" xmlns:wp="http://schemas.openxmlformats.org/drawingml/2006/wordprocessingDrawing" xmlns:w10="urn:schemas-microsoft-com:office:word" xmlns:w="http://schemas.openxmlformats.org/wordprocessingml/2006/main" xmlns:w14="http://schemas.microsoft.com/office/word/2010/wordml" xmlns:w15="http://schemas.microsoft.com/office/word/2012/wordml" xmlns:w16cex="http://schemas.microsoft.com/office/word/2018/wordml/cex" xmlns:w16cid="http://schemas.microsoft.com/office/word/2016/wordml/cid" xmlns:w16="http://schemas.microsoft.com/office/word/2018/wordml" xmlns:w16sdtdh="http://schemas.microsoft.com/office/word/2020/wordml/sdtdatahash" xmlns:w16se="http://schemas.microsoft.com/office/word/2015/wordml/symex" xmlns:wpg="http://schemas.microsoft.com/office/word/2010/wordprocessingGroup" xmlns:wpi="http://schemas.microsoft.com/office/word/2010/wordprocessingInk" xmlns:wne="http://schemas.microsoft.com/office/word/2006/wordml" xmlns:wps="http://schemas.microsoft.com/office/word/2010/wordprocessingShape" mc:Ignorable="w14 w15 w16se w16cid w16 w16cex w16sdtdh wp14">
+<w:ftr xmlns:wpc="http://schemas.microsoft.com/office/word/2010/wordprocessingCanvas" xmlns:cx="http://schemas.microsoft.com/office/drawing/2014/chartex" xmlns:cx1="http://schemas.microsoft.com/office/drawing/2015/9/8/chartex" xmlns:cx2="http://schemas.microsoft.com/office/drawing/2015/10/21/chartex" xmlns:cx3="http://schemas.microsoft.com/office/drawing/2016/5/9/chartex" xmlns:cx4="http://schemas.microsoft.com/office/drawing/2016/5/10/chartex" xmlns:cx5="http://schemas.microsoft.com/office/drawing/2016/5/11/chartex" xmlns:cx6="http://schemas.microsoft.com/office/drawing/2016/5/12/chartex" xmlns:cx7="http://schemas.microsoft.com/office/drawing/2016/5/13/chartex" xmlns:cx8="http://schemas.microsoft.com/office/drawing/2016/5/14/chartex" xmlns:mc="http://schemas.openxmlformats.org/markup-compatibility/2006" xmlns:aink="http://schemas.microsoft.com/office/drawing/2016/ink" xmlns:am3d="http://schemas.microsoft.com/office/drawing/2017/model3d" xmlns:o="urn:schemas-microsoft-com:office:office" xmlns:oel="http://schemas.microsoft.com/office/2019/extlst" xmlns:r="http://schemas.openxmlformats.org/officeDocument/2006/relationships" xmlns:m="http://schemas.openxmlformats.org/officeDocument/2006/math" xmlns:v="urn:schemas-microsoft-com:vml" xmlns:wp14="http://schemas.microsoft.com/office/word/2010/wordprocessingDrawing" xmlns:wp="http://schemas.openxmlformats.org/drawingml/2006/wordprocessingDrawing" xmlns:w10="urn:schemas-microsoft-com:office:word" xmlns:w="http://schemas.openxmlformats.org/wordprocessingml/2006/main" xmlns:w14="http://schemas.microsoft.com/office/word/2010/wordml" xmlns:w15="http://schemas.microsoft.com/office/word/2012/wordml" xmlns:w16cex="http://schemas.microsoft.com/office/word/2018/wordml/cex" xmlns:w16cid="http://schemas.microsoft.com/office/word/2016/wordml/cid" xmlns:w16="http://schemas.microsoft.com/office/word/2018/wordml" xmlns:w16du="http://schemas.microsoft.com/office/word/2023/wordml/word16du" xmlns:w16sdtdh="http://schemas.microsoft.com/office/word/2020/wordml/sdtdatahash" xmlns:w16sdtfl="http://schemas.microsoft.com/office/word/2024/wordml/sdtformatlock" xmlns:w16se="http://schemas.microsoft.com/office/word/2015/wordml/symex" xmlns:wpg="http://schemas.microsoft.com/office/word/2010/wordprocessingGroup" xmlns:wpi="http://schemas.microsoft.com/office/word/2010/wordprocessingInk" xmlns:wne="http://schemas.microsoft.com/office/word/2006/wordml" xmlns:wps="http://schemas.microsoft.com/office/word/2010/wordprocessingShape" mc:Ignorable="w14 w15 w16se w16cid w16 w16cex w16sdtdh w16sdtfl w16du wp14">
   <w:tbl>
     <w:tblPr>
       <w:tblStyle w:val="TableGrid"/>
@@ -5855,7 +5853,7 @@
               <w:sz w:val="16"/>
               <w:szCs w:val="16"/>
             </w:rPr>
-            <w:t>2023-03-20 14:32</w:t>
+            <w:t>2024-02-05 10:49</w:t>
           </w:r>
           <w:r>
             <w:rPr>
@@ -6074,7 +6072,7 @@
 </file>
 
 <file path=word/footnotes.xml><?xml version="1.0" encoding="utf-8"?>
-<w:footnotes xmlns:wpc="http://schemas.microsoft.com/office/word/2010/wordprocessingCanvas" xmlns:cx="http://schemas.microsoft.com/office/drawing/2014/chartex" xmlns:cx1="http://schemas.microsoft.com/office/drawing/2015/9/8/chartex" xmlns:cx2="http://schemas.microsoft.com/office/drawing/2015/10/21/chartex" xmlns:cx3="http://schemas.microsoft.com/office/drawing/2016/5/9/chartex" xmlns:cx4="http://schemas.microsoft.com/office/drawing/2016/5/10/chartex" xmlns:cx5="http://schemas.microsoft.com/office/drawing/2016/5/11/chartex" xmlns:cx6="http://schemas.microsoft.com/office/drawing/2016/5/12/chartex" xmlns:cx7="http://schemas.microsoft.com/office/drawing/2016/5/13/chartex" xmlns:cx8="http://schemas.microsoft.com/office/drawing/2016/5/14/chartex" xmlns:mc="http://schemas.openxmlformats.org/markup-compatibility/2006" xmlns:aink="http://schemas.microsoft.com/office/drawing/2016/ink" xmlns:am3d="http://schemas.microsoft.com/office/drawing/2017/model3d" xmlns:o="urn:schemas-microsoft-com:office:office" xmlns:oel="http://schemas.microsoft.com/office/2019/extlst" xmlns:r="http://schemas.openxmlformats.org/officeDocument/2006/relationships" xmlns:m="http://schemas.openxmlformats.org/officeDocument/2006/math" xmlns:v="urn:schemas-microsoft-com:vml" xmlns:wp14="http://schemas.microsoft.com/office/word/2010/wordprocessingDrawing" xmlns:wp="http://schemas.openxmlformats.org/drawingml/2006/wordprocessingDrawing" xmlns:w10="urn:schemas-microsoft-com:office:word" xmlns:w="http://schemas.openxmlformats.org/wordprocessingml/2006/main" xmlns:w14="http://schemas.microsoft.com/office/word/2010/wordml" xmlns:w15="http://schemas.microsoft.com/office/word/2012/wordml" xmlns:w16cex="http://schemas.microsoft.com/office/word/2018/wordml/cex" xmlns:w16cid="http://schemas.microsoft.com/office/word/2016/wordml/cid" xmlns:w16="http://schemas.microsoft.com/office/word/2018/wordml" xmlns:w16sdtdh="http://schemas.microsoft.com/office/word/2020/wordml/sdtdatahash" xmlns:w16se="http://schemas.microsoft.com/office/word/2015/wordml/symex" xmlns:wpg="http://schemas.microsoft.com/office/word/2010/wordprocessingGroup" xmlns:wpi="http://schemas.microsoft.com/office/word/2010/wordprocessingInk" xmlns:wne="http://schemas.microsoft.com/office/word/2006/wordml" xmlns:wps="http://schemas.microsoft.com/office/word/2010/wordprocessingShape" mc:Ignorable="w14 w15 w16se w16cid w16 w16cex w16sdtdh wp14">
+<w:footnotes xmlns:wpc="http://schemas.microsoft.com/office/word/2010/wordprocessingCanvas" xmlns:cx="http://schemas.microsoft.com/office/drawing/2014/chartex" xmlns:cx1="http://schemas.microsoft.com/office/drawing/2015/9/8/chartex" xmlns:cx2="http://schemas.microsoft.com/office/drawing/2015/10/21/chartex" xmlns:cx3="http://schemas.microsoft.com/office/drawing/2016/5/9/chartex" xmlns:cx4="http://schemas.microsoft.com/office/drawing/2016/5/10/chartex" xmlns:cx5="http://schemas.microsoft.com/office/drawing/2016/5/11/chartex" xmlns:cx6="http://schemas.microsoft.com/office/drawing/2016/5/12/chartex" xmlns:cx7="http://schemas.microsoft.com/office/drawing/2016/5/13/chartex" xmlns:cx8="http://schemas.microsoft.com/office/drawing/2016/5/14/chartex" xmlns:mc="http://schemas.openxmlformats.org/markup-compatibility/2006" xmlns:aink="http://schemas.microsoft.com/office/drawing/2016/ink" xmlns:am3d="http://schemas.microsoft.com/office/drawing/2017/model3d" xmlns:o="urn:schemas-microsoft-com:office:office" xmlns:oel="http://schemas.microsoft.com/office/2019/extlst" xmlns:r="http://schemas.openxmlformats.org/officeDocument/2006/relationships" xmlns:m="http://schemas.openxmlformats.org/officeDocument/2006/math" xmlns:v="urn:schemas-microsoft-com:vml" xmlns:wp14="http://schemas.microsoft.com/office/word/2010/wordprocessingDrawing" xmlns:wp="http://schemas.openxmlformats.org/drawingml/2006/wordprocessingDrawing" xmlns:w10="urn:schemas-microsoft-com:office:word" xmlns:w="http://schemas.openxmlformats.org/wordprocessingml/2006/main" xmlns:w14="http://schemas.microsoft.com/office/word/2010/wordml" xmlns:w15="http://schemas.microsoft.com/office/word/2012/wordml" xmlns:w16cex="http://schemas.microsoft.com/office/word/2018/wordml/cex" xmlns:w16cid="http://schemas.microsoft.com/office/word/2016/wordml/cid" xmlns:w16="http://schemas.microsoft.com/office/word/2018/wordml" xmlns:w16du="http://schemas.microsoft.com/office/word/2023/wordml/word16du" xmlns:w16sdtdh="http://schemas.microsoft.com/office/word/2020/wordml/sdtdatahash" xmlns:w16sdtfl="http://schemas.microsoft.com/office/word/2024/wordml/sdtformatlock" xmlns:w16se="http://schemas.microsoft.com/office/word/2015/wordml/symex" xmlns:wpg="http://schemas.microsoft.com/office/word/2010/wordprocessingGroup" xmlns:wpi="http://schemas.microsoft.com/office/word/2010/wordprocessingInk" xmlns:wne="http://schemas.microsoft.com/office/word/2006/wordml" xmlns:wps="http://schemas.microsoft.com/office/word/2010/wordprocessingShape" mc:Ignorable="w14 w15 w16se w16cid w16 w16cex w16sdtdh w16sdtfl w16du wp14">
   <w:footnote w:type="separator" w:id="-1">
     <w:p>
       <w:r>
@@ -6116,7 +6114,7 @@
 </file>
 
 <file path=word/header1.xml><?xml version="1.0" encoding="utf-8"?>
-<w:hdr xmlns:wpc="http://schemas.microsoft.com/office/word/2010/wordprocessingCanvas" xmlns:cx="http://schemas.microsoft.com/office/drawing/2014/chartex" xmlns:cx1="http://schemas.microsoft.com/office/drawing/2015/9/8/chartex" xmlns:cx2="http://schemas.microsoft.com/office/drawing/2015/10/21/chartex" xmlns:cx3="http://schemas.microsoft.com/office/drawing/2016/5/9/chartex" xmlns:cx4="http://schemas.microsoft.com/office/drawing/2016/5/10/chartex" xmlns:cx5="http://schemas.microsoft.com/office/drawing/2016/5/11/chartex" xmlns:cx6="http://schemas.microsoft.com/office/drawing/2016/5/12/chartex" xmlns:cx7="http://schemas.microsoft.com/office/drawing/2016/5/13/chartex" xmlns:cx8="http://schemas.microsoft.com/office/drawing/2016/5/14/chartex" xmlns:mc="http://schemas.openxmlformats.org/markup-compatibility/2006" xmlns:aink="http://schemas.microsoft.com/office/drawing/2016/ink" xmlns:am3d="http://schemas.microsoft.com/office/drawing/2017/model3d" xmlns:o="urn:schemas-microsoft-com:office:office" xmlns:oel="http://schemas.microsoft.com/office/2019/extlst" xmlns:r="http://schemas.openxmlformats.org/officeDocument/2006/relationships" xmlns:m="http://schemas.openxmlformats.org/officeDocument/2006/math" xmlns:v="urn:schemas-microsoft-com:vml" xmlns:wp14="http://schemas.microsoft.com/office/word/2010/wordprocessingDrawing" xmlns:wp="http://schemas.openxmlformats.org/drawingml/2006/wordprocessingDrawing" xmlns:w10="urn:schemas-microsoft-com:office:word" xmlns:w="http://schemas.openxmlformats.org/wordprocessingml/2006/main" xmlns:w14="http://schemas.microsoft.com/office/word/2010/wordml" xmlns:w15="http://schemas.microsoft.com/office/word/2012/wordml" xmlns:w16cex="http://schemas.microsoft.com/office/word/2018/wordml/cex" xmlns:w16cid="http://schemas.microsoft.com/office/word/2016/wordml/cid" xmlns:w16="http://schemas.microsoft.com/office/word/2018/wordml" xmlns:w16sdtdh="http://schemas.microsoft.com/office/word/2020/wordml/sdtdatahash" xmlns:w16se="http://schemas.microsoft.com/office/word/2015/wordml/symex" xmlns:wpg="http://schemas.microsoft.com/office/word/2010/wordprocessingGroup" xmlns:wpi="http://schemas.microsoft.com/office/word/2010/wordprocessingInk" xmlns:wne="http://schemas.microsoft.com/office/word/2006/wordml" xmlns:wps="http://schemas.microsoft.com/office/word/2010/wordprocessingShape" mc:Ignorable="w14 w15 w16se w16cid w16 w16cex w16sdtdh wp14">
+<w:hdr xmlns:wpc="http://schemas.microsoft.com/office/word/2010/wordprocessingCanvas" xmlns:cx="http://schemas.microsoft.com/office/drawing/2014/chartex" xmlns:cx1="http://schemas.microsoft.com/office/drawing/2015/9/8/chartex" xmlns:cx2="http://schemas.microsoft.com/office/drawing/2015/10/21/chartex" xmlns:cx3="http://schemas.microsoft.com/office/drawing/2016/5/9/chartex" xmlns:cx4="http://schemas.microsoft.com/office/drawing/2016/5/10/chartex" xmlns:cx5="http://schemas.microsoft.com/office/drawing/2016/5/11/chartex" xmlns:cx6="http://schemas.microsoft.com/office/drawing/2016/5/12/chartex" xmlns:cx7="http://schemas.microsoft.com/office/drawing/2016/5/13/chartex" xmlns:cx8="http://schemas.microsoft.com/office/drawing/2016/5/14/chartex" xmlns:mc="http://schemas.openxmlformats.org/markup-compatibility/2006" xmlns:aink="http://schemas.microsoft.com/office/drawing/2016/ink" xmlns:am3d="http://schemas.microsoft.com/office/drawing/2017/model3d" xmlns:o="urn:schemas-microsoft-com:office:office" xmlns:oel="http://schemas.microsoft.com/office/2019/extlst" xmlns:r="http://schemas.openxmlformats.org/officeDocument/2006/relationships" xmlns:m="http://schemas.openxmlformats.org/officeDocument/2006/math" xmlns:v="urn:schemas-microsoft-com:vml" xmlns:wp14="http://schemas.microsoft.com/office/word/2010/wordprocessingDrawing" xmlns:wp="http://schemas.openxmlformats.org/drawingml/2006/wordprocessingDrawing" xmlns:w10="urn:schemas-microsoft-com:office:word" xmlns:w="http://schemas.openxmlformats.org/wordprocessingml/2006/main" xmlns:w14="http://schemas.microsoft.com/office/word/2010/wordml" xmlns:w15="http://schemas.microsoft.com/office/word/2012/wordml" xmlns:w16cex="http://schemas.microsoft.com/office/word/2018/wordml/cex" xmlns:w16cid="http://schemas.microsoft.com/office/word/2016/wordml/cid" xmlns:w16="http://schemas.microsoft.com/office/word/2018/wordml" xmlns:w16du="http://schemas.microsoft.com/office/word/2023/wordml/word16du" xmlns:w16sdtdh="http://schemas.microsoft.com/office/word/2020/wordml/sdtdatahash" xmlns:w16sdtfl="http://schemas.microsoft.com/office/word/2024/wordml/sdtformatlock" xmlns:w16se="http://schemas.microsoft.com/office/word/2015/wordml/symex" xmlns:wpg="http://schemas.microsoft.com/office/word/2010/wordprocessingGroup" xmlns:wpi="http://schemas.microsoft.com/office/word/2010/wordprocessingInk" xmlns:wne="http://schemas.microsoft.com/office/word/2006/wordml" xmlns:wps="http://schemas.microsoft.com/office/word/2010/wordprocessingShape" mc:Ignorable="w14 w15 w16se w16cid w16 w16cex w16sdtdh w16sdtfl w16du wp14">
   <w:tbl>
     <w:tblPr>
       <w:tblStyle w:val="TableGrid"/>
@@ -6490,20 +6488,8 @@
               <w:szCs w:val="20"/>
               <w:lang w:eastAsia="en-AU"/>
             </w:rPr>
-            <w:t xml:space="preserve">Use version control systems in development </w:t>
+            <w:t>Use version control systems in development environments</w:t>
           </w:r>
-          <w:proofErr w:type="gramStart"/>
-          <w:r>
-            <w:rPr>
-              <w:rFonts w:cstheme="minorHAnsi"/>
-              <w:bCs w:val="0"/>
-              <w:sz w:val="20"/>
-              <w:szCs w:val="20"/>
-              <w:lang w:eastAsia="en-AU"/>
-            </w:rPr>
-            <w:t>environments</w:t>
-          </w:r>
-          <w:proofErr w:type="gramEnd"/>
         </w:p>
         <w:p>
           <w:pPr>
@@ -6563,7 +6549,7 @@
 </file>
 
 <file path=word/numbering.xml><?xml version="1.0" encoding="utf-8"?>
-<w:numbering xmlns:wpc="http://schemas.microsoft.com/office/word/2010/wordprocessingCanvas" xmlns:cx="http://schemas.microsoft.com/office/drawing/2014/chartex" xmlns:cx1="http://schemas.microsoft.com/office/drawing/2015/9/8/chartex" xmlns:cx2="http://schemas.microsoft.com/office/drawing/2015/10/21/chartex" xmlns:cx3="http://schemas.microsoft.com/office/drawing/2016/5/9/chartex" xmlns:cx4="http://schemas.microsoft.com/office/drawing/2016/5/10/chartex" xmlns:cx5="http://schemas.microsoft.com/office/drawing/2016/5/11/chartex" xmlns:cx6="http://schemas.microsoft.com/office/drawing/2016/5/12/chartex" xmlns:cx7="http://schemas.microsoft.com/office/drawing/2016/5/13/chartex" xmlns:cx8="http://schemas.microsoft.com/office/drawing/2016/5/14/chartex" xmlns:mc="http://schemas.openxmlformats.org/markup-compatibility/2006" xmlns:aink="http://schemas.microsoft.com/office/drawing/2016/ink" xmlns:am3d="http://schemas.microsoft.com/office/drawing/2017/model3d" xmlns:o="urn:schemas-microsoft-com:office:office" xmlns:oel="http://schemas.microsoft.com/office/2019/extlst" xmlns:r="http://schemas.openxmlformats.org/officeDocument/2006/relationships" xmlns:m="http://schemas.openxmlformats.org/officeDocument/2006/math" xmlns:v="urn:schemas-microsoft-com:vml" xmlns:wp14="http://schemas.microsoft.com/office/word/2010/wordprocessingDrawing" xmlns:wp="http://schemas.openxmlformats.org/drawingml/2006/wordprocessingDrawing" xmlns:w10="urn:schemas-microsoft-com:office:word" xmlns:w="http://schemas.openxmlformats.org/wordprocessingml/2006/main" xmlns:w14="http://schemas.microsoft.com/office/word/2010/wordml" xmlns:w15="http://schemas.microsoft.com/office/word/2012/wordml" xmlns:w16cex="http://schemas.microsoft.com/office/word/2018/wordml/cex" xmlns:w16cid="http://schemas.microsoft.com/office/word/2016/wordml/cid" xmlns:w16="http://schemas.microsoft.com/office/word/2018/wordml" xmlns:w16sdtdh="http://schemas.microsoft.com/office/word/2020/wordml/sdtdatahash" xmlns:w16se="http://schemas.microsoft.com/office/word/2015/wordml/symex" xmlns:wpg="http://schemas.microsoft.com/office/word/2010/wordprocessingGroup" xmlns:wpi="http://schemas.microsoft.com/office/word/2010/wordprocessingInk" xmlns:wne="http://schemas.microsoft.com/office/word/2006/wordml" xmlns:wps="http://schemas.microsoft.com/office/word/2010/wordprocessingShape" mc:Ignorable="w14 w15 w16se w16cid w16 w16cex w16sdtdh wp14">
+<w:numbering xmlns:wpc="http://schemas.microsoft.com/office/word/2010/wordprocessingCanvas" xmlns:cx="http://schemas.microsoft.com/office/drawing/2014/chartex" xmlns:cx1="http://schemas.microsoft.com/office/drawing/2015/9/8/chartex" xmlns:cx2="http://schemas.microsoft.com/office/drawing/2015/10/21/chartex" xmlns:cx3="http://schemas.microsoft.com/office/drawing/2016/5/9/chartex" xmlns:cx4="http://schemas.microsoft.com/office/drawing/2016/5/10/chartex" xmlns:cx5="http://schemas.microsoft.com/office/drawing/2016/5/11/chartex" xmlns:cx6="http://schemas.microsoft.com/office/drawing/2016/5/12/chartex" xmlns:cx7="http://schemas.microsoft.com/office/drawing/2016/5/13/chartex" xmlns:cx8="http://schemas.microsoft.com/office/drawing/2016/5/14/chartex" xmlns:mc="http://schemas.openxmlformats.org/markup-compatibility/2006" xmlns:aink="http://schemas.microsoft.com/office/drawing/2016/ink" xmlns:am3d="http://schemas.microsoft.com/office/drawing/2017/model3d" xmlns:o="urn:schemas-microsoft-com:office:office" xmlns:oel="http://schemas.microsoft.com/office/2019/extlst" xmlns:r="http://schemas.openxmlformats.org/officeDocument/2006/relationships" xmlns:m="http://schemas.openxmlformats.org/officeDocument/2006/math" xmlns:v="urn:schemas-microsoft-com:vml" xmlns:wp14="http://schemas.microsoft.com/office/word/2010/wordprocessingDrawing" xmlns:wp="http://schemas.openxmlformats.org/drawingml/2006/wordprocessingDrawing" xmlns:w10="urn:schemas-microsoft-com:office:word" xmlns:w="http://schemas.openxmlformats.org/wordprocessingml/2006/main" xmlns:w14="http://schemas.microsoft.com/office/word/2010/wordml" xmlns:w15="http://schemas.microsoft.com/office/word/2012/wordml" xmlns:w16cex="http://schemas.microsoft.com/office/word/2018/wordml/cex" xmlns:w16cid="http://schemas.microsoft.com/office/word/2016/wordml/cid" xmlns:w16="http://schemas.microsoft.com/office/word/2018/wordml" xmlns:w16du="http://schemas.microsoft.com/office/word/2023/wordml/word16du" xmlns:w16sdtdh="http://schemas.microsoft.com/office/word/2020/wordml/sdtdatahash" xmlns:w16sdtfl="http://schemas.microsoft.com/office/word/2024/wordml/sdtformatlock" xmlns:w16se="http://schemas.microsoft.com/office/word/2015/wordml/symex" xmlns:wpg="http://schemas.microsoft.com/office/word/2010/wordprocessingGroup" xmlns:wpi="http://schemas.microsoft.com/office/word/2010/wordprocessingInk" xmlns:wne="http://schemas.microsoft.com/office/word/2006/wordml" xmlns:wps="http://schemas.microsoft.com/office/word/2010/wordprocessingShape" mc:Ignorable="w14 w15 w16se w16cid w16 w16cex w16sdtdh w16sdtfl w16du wp14">
   <w:abstractNum w:abstractNumId="0" w15:restartNumberingAfterBreak="0">
     <w:nsid w:val="005D2989"/>
     <w:multiLevelType w:val="hybridMultilevel"/>
@@ -10806,7 +10792,7 @@
 </file>
 
 <file path=word/styles.xml><?xml version="1.0" encoding="utf-8"?>
-<w:styles xmlns:mc="http://schemas.openxmlformats.org/markup-compatibility/2006" xmlns:r="http://schemas.openxmlformats.org/officeDocument/2006/relationships" xmlns:w="http://schemas.openxmlformats.org/wordprocessingml/2006/main" xmlns:w14="http://schemas.microsoft.com/office/word/2010/wordml" xmlns:w15="http://schemas.microsoft.com/office/word/2012/wordml" xmlns:w16cex="http://schemas.microsoft.com/office/word/2018/wordml/cex" xmlns:w16cid="http://schemas.microsoft.com/office/word/2016/wordml/cid" xmlns:w16="http://schemas.microsoft.com/office/word/2018/wordml" xmlns:w16sdtdh="http://schemas.microsoft.com/office/word/2020/wordml/sdtdatahash" xmlns:w16se="http://schemas.microsoft.com/office/word/2015/wordml/symex" mc:Ignorable="w14 w15 w16se w16cid w16 w16cex w16sdtdh">
+<w:styles xmlns:mc="http://schemas.openxmlformats.org/markup-compatibility/2006" xmlns:r="http://schemas.openxmlformats.org/officeDocument/2006/relationships" xmlns:w="http://schemas.openxmlformats.org/wordprocessingml/2006/main" xmlns:w14="http://schemas.microsoft.com/office/word/2010/wordml" xmlns:w15="http://schemas.microsoft.com/office/word/2012/wordml" xmlns:w16cex="http://schemas.microsoft.com/office/word/2018/wordml/cex" xmlns:w16cid="http://schemas.microsoft.com/office/word/2016/wordml/cid" xmlns:w16="http://schemas.microsoft.com/office/word/2018/wordml" xmlns:w16du="http://schemas.microsoft.com/office/word/2023/wordml/word16du" xmlns:w16sdtdh="http://schemas.microsoft.com/office/word/2020/wordml/sdtdatahash" xmlns:w16sdtfl="http://schemas.microsoft.com/office/word/2024/wordml/sdtformatlock" xmlns:w16se="http://schemas.microsoft.com/office/word/2015/wordml/symex" mc:Ignorable="w14 w15 w16se w16cid w16 w16cex w16sdtdh w16sdtfl w16du">
   <w:docDefaults>
     <w:rPrDefault>
       <w:rPr>
@@ -13063,6 +13049,66 @@
 </file>
 
 <file path=customXml/item1.xml><?xml version="1.0" encoding="utf-8"?>
+<?mso-contentType ?>
+<FormTemplates xmlns="http://schemas.microsoft.com/sharepoint/v3/contenttype/forms">
+  <Display>DocumentLibraryForm</Display>
+  <Edit>DocumentLibraryForm</Edit>
+  <New>DocumentLibraryForm</New>
+</FormTemplates>
+</file>
+
+<file path=customXml/item2.xml><?xml version="1.0" encoding="utf-8"?>
+<p:properties xmlns:p="http://schemas.microsoft.com/office/2006/metadata/properties" xmlns:xsi="http://www.w3.org/2001/XMLSchema-instance" xmlns:pc="http://schemas.microsoft.com/office/infopath/2007/PartnerControls">
+  <documentManagement>
+    <FolderType xmlns="833ce3ab-d172-455c-9989-f10facae9784" xsi:nil="true"/>
+    <Students xmlns="833ce3ab-d172-455c-9989-f10facae9784">
+      <UserInfo>
+        <DisplayName/>
+        <AccountId xsi:nil="true"/>
+        <AccountType/>
+      </UserInfo>
+    </Students>
+    <TeamsChannelId xmlns="833ce3ab-d172-455c-9989-f10facae9784" xsi:nil="true"/>
+    <Student_Groups xmlns="833ce3ab-d172-455c-9989-f10facae9784">
+      <UserInfo>
+        <DisplayName/>
+        <AccountId xsi:nil="true"/>
+        <AccountType/>
+      </UserInfo>
+    </Student_Groups>
+    <Math_Settings xmlns="833ce3ab-d172-455c-9989-f10facae9784" xsi:nil="true"/>
+    <Is_Collaboration_Space_Locked xmlns="833ce3ab-d172-455c-9989-f10facae9784" xsi:nil="true"/>
+    <AppVersion xmlns="833ce3ab-d172-455c-9989-f10facae9784" xsi:nil="true"/>
+    <Owner xmlns="833ce3ab-d172-455c-9989-f10facae9784">
+      <UserInfo>
+        <DisplayName/>
+        <AccountId xsi:nil="true"/>
+        <AccountType/>
+      </UserInfo>
+    </Owner>
+    <Has_Teacher_Only_SectionGroup xmlns="833ce3ab-d172-455c-9989-f10facae9784" xsi:nil="true"/>
+    <NotebookType xmlns="833ce3ab-d172-455c-9989-f10facae9784" xsi:nil="true"/>
+    <Teachers xmlns="833ce3ab-d172-455c-9989-f10facae9784">
+      <UserInfo>
+        <DisplayName/>
+        <AccountId xsi:nil="true"/>
+        <AccountType/>
+      </UserInfo>
+    </Teachers>
+    <Templates xmlns="833ce3ab-d172-455c-9989-f10facae9784" xsi:nil="true"/>
+    <DefaultSectionNames xmlns="833ce3ab-d172-455c-9989-f10facae9784" xsi:nil="true"/>
+    <CultureName xmlns="833ce3ab-d172-455c-9989-f10facae9784" xsi:nil="true"/>
+    <Distribution_Groups xmlns="833ce3ab-d172-455c-9989-f10facae9784" xsi:nil="true"/>
+    <Self_Registration_Enabled xmlns="833ce3ab-d172-455c-9989-f10facae9784" xsi:nil="true"/>
+    <LMS_Mappings xmlns="833ce3ab-d172-455c-9989-f10facae9784" xsi:nil="true"/>
+    <Invited_Teachers xmlns="833ce3ab-d172-455c-9989-f10facae9784" xsi:nil="true"/>
+    <Invited_Students xmlns="833ce3ab-d172-455c-9989-f10facae9784" xsi:nil="true"/>
+    <IsNotebookLocked xmlns="833ce3ab-d172-455c-9989-f10facae9784" xsi:nil="true"/>
+  </documentManagement>
+</p:properties>
+</file>
+
+<file path=customXml/item3.xml><?xml version="1.0" encoding="utf-8"?>
 <ct:contentTypeSchema xmlns:ct="http://schemas.microsoft.com/office/2006/metadata/contentType" xmlns:ma="http://schemas.microsoft.com/office/2006/metadata/properties/metaAttributes" ct:_="" ma:_="" ma:contentTypeName="Document" ma:contentTypeID="0x010100D482CBA738D00D4AAC9330883AE1DA78" ma:contentTypeVersion="33" ma:contentTypeDescription="Create a new document." ma:contentTypeScope="" ma:versionID="8e47dcab4e34a32242880baf61f0a73d">
   <xsd:schema xmlns:xsd="http://www.w3.org/2001/XMLSchema" xmlns:xs="http://www.w3.org/2001/XMLSchema" xmlns:p="http://schemas.microsoft.com/office/2006/metadata/properties" xmlns:ns3="3936cbe9-feea-4685-b03c-7f8d09c550f1" xmlns:ns4="833ce3ab-d172-455c-9989-f10facae9784" targetNamespace="http://schemas.microsoft.com/office/2006/metadata/properties" ma:root="true" ma:fieldsID="174389be43a91ce68753c33b6ac99b4e" ns3:_="" ns4:_="">
     <xsd:import namespace="3936cbe9-feea-4685-b03c-7f8d09c550f1"/>
@@ -13473,75 +13519,33 @@
 </ct:contentTypeSchema>
 </file>
 
-<file path=customXml/item2.xml><?xml version="1.0" encoding="utf-8"?>
-<p:properties xmlns:p="http://schemas.microsoft.com/office/2006/metadata/properties" xmlns:xsi="http://www.w3.org/2001/XMLSchema-instance" xmlns:pc="http://schemas.microsoft.com/office/infopath/2007/PartnerControls">
-  <documentManagement>
-    <FolderType xmlns="833ce3ab-d172-455c-9989-f10facae9784" xsi:nil="true"/>
-    <Students xmlns="833ce3ab-d172-455c-9989-f10facae9784">
-      <UserInfo>
-        <DisplayName/>
-        <AccountId xsi:nil="true"/>
-        <AccountType/>
-      </UserInfo>
-    </Students>
-    <TeamsChannelId xmlns="833ce3ab-d172-455c-9989-f10facae9784" xsi:nil="true"/>
-    <Student_Groups xmlns="833ce3ab-d172-455c-9989-f10facae9784">
-      <UserInfo>
-        <DisplayName/>
-        <AccountId xsi:nil="true"/>
-        <AccountType/>
-      </UserInfo>
-    </Student_Groups>
-    <Math_Settings xmlns="833ce3ab-d172-455c-9989-f10facae9784" xsi:nil="true"/>
-    <Is_Collaboration_Space_Locked xmlns="833ce3ab-d172-455c-9989-f10facae9784" xsi:nil="true"/>
-    <AppVersion xmlns="833ce3ab-d172-455c-9989-f10facae9784" xsi:nil="true"/>
-    <Owner xmlns="833ce3ab-d172-455c-9989-f10facae9784">
-      <UserInfo>
-        <DisplayName/>
-        <AccountId xsi:nil="true"/>
-        <AccountType/>
-      </UserInfo>
-    </Owner>
-    <Has_Teacher_Only_SectionGroup xmlns="833ce3ab-d172-455c-9989-f10facae9784" xsi:nil="true"/>
-    <NotebookType xmlns="833ce3ab-d172-455c-9989-f10facae9784" xsi:nil="true"/>
-    <Teachers xmlns="833ce3ab-d172-455c-9989-f10facae9784">
-      <UserInfo>
-        <DisplayName/>
-        <AccountId xsi:nil="true"/>
-        <AccountType/>
-      </UserInfo>
-    </Teachers>
-    <Templates xmlns="833ce3ab-d172-455c-9989-f10facae9784" xsi:nil="true"/>
-    <DefaultSectionNames xmlns="833ce3ab-d172-455c-9989-f10facae9784" xsi:nil="true"/>
-    <CultureName xmlns="833ce3ab-d172-455c-9989-f10facae9784" xsi:nil="true"/>
-    <Distribution_Groups xmlns="833ce3ab-d172-455c-9989-f10facae9784" xsi:nil="true"/>
-    <Self_Registration_Enabled xmlns="833ce3ab-d172-455c-9989-f10facae9784" xsi:nil="true"/>
-    <LMS_Mappings xmlns="833ce3ab-d172-455c-9989-f10facae9784" xsi:nil="true"/>
-    <Invited_Teachers xmlns="833ce3ab-d172-455c-9989-f10facae9784" xsi:nil="true"/>
-    <Invited_Students xmlns="833ce3ab-d172-455c-9989-f10facae9784" xsi:nil="true"/>
-    <IsNotebookLocked xmlns="833ce3ab-d172-455c-9989-f10facae9784" xsi:nil="true"/>
-  </documentManagement>
-</p:properties>
+<file path=customXml/item4.xml><?xml version="1.0" encoding="utf-8"?>
+<b:Sources xmlns:b="http://schemas.openxmlformats.org/officeDocument/2006/bibliography" xmlns="http://schemas.openxmlformats.org/officeDocument/2006/bibliography" SelectedStyle="\APA.XSL" StyleName="APA"/>
 </file>
 
-<file path=customXml/item3.xml><?xml version="1.0" encoding="utf-8"?>
-<?mso-contentType ?>
-<FormTemplates xmlns="http://schemas.microsoft.com/sharepoint/v3/contenttype/forms">
-  <Display>DocumentLibraryForm</Display>
-  <Edit>DocumentLibraryForm</Edit>
-  <New>DocumentLibraryForm</New>
-</FormTemplates>
-</file>
-
-<file path=customXml/item4.xml><?xml version="1.0" encoding="utf-8"?>
+<file path=customXml/item5.xml><?xml version="1.0" encoding="utf-8"?>
 <LongProperties xmlns="http://schemas.microsoft.com/office/2006/metadata/longProperties"/>
 </file>
 
-<file path=customXml/item5.xml><?xml version="1.0" encoding="utf-8"?>
-<b:Sources xmlns:b="http://schemas.openxmlformats.org/officeDocument/2006/bibliography" xmlns="http://schemas.openxmlformats.org/officeDocument/2006/bibliography" SelectedStyle="\APA.XSL" StyleName="APA"/>
+<file path=customXml/itemProps1.xml><?xml version="1.0" encoding="utf-8"?>
+<ds:datastoreItem xmlns:ds="http://schemas.openxmlformats.org/officeDocument/2006/customXml" ds:itemID="{96001339-1F25-4BDD-94F9-AA3400008571}">
+  <ds:schemaRefs>
+    <ds:schemaRef ds:uri="http://schemas.microsoft.com/sharepoint/v3/contenttype/forms"/>
+  </ds:schemaRefs>
+</ds:datastoreItem>
 </file>
 
-<file path=customXml/itemProps1.xml><?xml version="1.0" encoding="utf-8"?>
+<file path=customXml/itemProps2.xml><?xml version="1.0" encoding="utf-8"?>
+<ds:datastoreItem xmlns:ds="http://schemas.openxmlformats.org/officeDocument/2006/customXml" ds:itemID="{A16F99D5-FAF9-47B7-BB2E-CAC1EF9F3B71}">
+  <ds:schemaRefs>
+    <ds:schemaRef ds:uri="http://schemas.microsoft.com/office/2006/metadata/properties"/>
+    <ds:schemaRef ds:uri="http://schemas.microsoft.com/office/infopath/2007/PartnerControls"/>
+    <ds:schemaRef ds:uri="833ce3ab-d172-455c-9989-f10facae9784"/>
+  </ds:schemaRefs>
+</ds:datastoreItem>
+</file>
+
+<file path=customXml/itemProps3.xml><?xml version="1.0" encoding="utf-8"?>
 <ds:datastoreItem xmlns:ds="http://schemas.openxmlformats.org/officeDocument/2006/customXml" ds:itemID="{C3B379D3-68ED-4924-9080-2CFFEEB38B90}">
   <ds:schemaRefs>
     <ds:schemaRef ds:uri="http://schemas.microsoft.com/office/2006/metadata/contentType"/>
@@ -13560,36 +13564,18 @@
 </ds:datastoreItem>
 </file>
 
-<file path=customXml/itemProps2.xml><?xml version="1.0" encoding="utf-8"?>
-<ds:datastoreItem xmlns:ds="http://schemas.openxmlformats.org/officeDocument/2006/customXml" ds:itemID="{A16F99D5-FAF9-47B7-BB2E-CAC1EF9F3B71}">
+<file path=customXml/itemProps4.xml><?xml version="1.0" encoding="utf-8"?>
+<ds:datastoreItem xmlns:ds="http://schemas.openxmlformats.org/officeDocument/2006/customXml" ds:itemID="{AEB8602F-F59E-4BE7-8019-D40782C0FCB3}">
   <ds:schemaRefs>
-    <ds:schemaRef ds:uri="http://schemas.microsoft.com/office/2006/metadata/properties"/>
-    <ds:schemaRef ds:uri="http://schemas.microsoft.com/office/infopath/2007/PartnerControls"/>
-    <ds:schemaRef ds:uri="833ce3ab-d172-455c-9989-f10facae9784"/>
+    <ds:schemaRef ds:uri="http://schemas.openxmlformats.org/officeDocument/2006/bibliography"/>
   </ds:schemaRefs>
 </ds:datastoreItem>
 </file>
 
-<file path=customXml/itemProps3.xml><?xml version="1.0" encoding="utf-8"?>
-<ds:datastoreItem xmlns:ds="http://schemas.openxmlformats.org/officeDocument/2006/customXml" ds:itemID="{96001339-1F25-4BDD-94F9-AA3400008571}">
-  <ds:schemaRefs>
-    <ds:schemaRef ds:uri="http://schemas.microsoft.com/sharepoint/v3/contenttype/forms"/>
-  </ds:schemaRefs>
-</ds:datastoreItem>
-</file>
-
-<file path=customXml/itemProps4.xml><?xml version="1.0" encoding="utf-8"?>
+<file path=customXml/itemProps5.xml><?xml version="1.0" encoding="utf-8"?>
 <ds:datastoreItem xmlns:ds="http://schemas.openxmlformats.org/officeDocument/2006/customXml" ds:itemID="{ED9C3AC7-65F6-444B-AAD9-BED76FF91658}">
   <ds:schemaRefs>
     <ds:schemaRef ds:uri="http://schemas.microsoft.com/office/2006/metadata/longProperties"/>
   </ds:schemaRefs>
 </ds:datastoreItem>
-</file>
-
-<file path=customXml/itemProps5.xml><?xml version="1.0" encoding="utf-8"?>
-<ds:datastoreItem xmlns:ds="http://schemas.openxmlformats.org/officeDocument/2006/customXml" ds:itemID="{AEB8602F-F59E-4BE7-8019-D40782C0FCB3}">
-  <ds:schemaRefs>
-    <ds:schemaRef ds:uri="http://schemas.openxmlformats.org/officeDocument/2006/bibliography"/>
-  </ds:schemaRefs>
-</ds:datastoreItem>
 </file>
</xml_diff>

<commit_message>
answered up to question 6
</commit_message>
<xml_diff>
--- a/git-assessment-1.docx
+++ b/git-assessment-1.docx
@@ -2628,27 +2628,158 @@
                 <w:i/>
                 <w:color w:val="292929" w:themeColor="text2"/>
               </w:rPr>
-              <w:t xml:space="preserve">: </w:t>
+              <w:t xml:space="preserve">: git </w:t>
             </w:r>
             <w:r>
               <w:rPr>
                 <w:i/>
                 <w:color w:val="292929" w:themeColor="text2"/>
               </w:rPr>
-              <w:t>git config --</w:t>
+              <w:t>config</w:t>
             </w:r>
             <w:r>
               <w:rPr>
                 <w:i/>
                 <w:color w:val="292929" w:themeColor="text2"/>
               </w:rPr>
-              <w:t>local</w:t>
-            </w:r>
+              <w:t xml:space="preserve"> </w:t>
+            </w:r>
+            <w:proofErr w:type="spellStart"/>
+            <w:proofErr w:type="gramStart"/>
             <w:r>
               <w:rPr>
                 <w:i/>
                 <w:color w:val="292929" w:themeColor="text2"/>
               </w:rPr>
+              <w:t>init.defaultBranch</w:t>
+            </w:r>
+            <w:proofErr w:type="spellEnd"/>
+            <w:proofErr w:type="gramEnd"/>
+            <w:r>
+              <w:rPr>
+                <w:i/>
+                <w:color w:val="292929" w:themeColor="text2"/>
+              </w:rPr>
+              <w:t xml:space="preserve"> main</w:t>
+            </w:r>
+          </w:p>
+          <w:p>
+            <w:pPr>
+              <w:cnfStyle w:val="000000000000" w:firstRow="0" w:lastRow="0" w:firstColumn="0" w:lastColumn="0" w:oddVBand="0" w:evenVBand="0" w:oddHBand="0" w:evenHBand="0" w:firstRowFirstColumn="0" w:firstRowLastColumn="0" w:lastRowFirstColumn="0" w:lastRowLastColumn="0"/>
+              <w:rPr>
+                <w:i/>
+                <w:color w:val="292929" w:themeColor="text2"/>
+              </w:rPr>
+            </w:pPr>
+            <w:r>
+              <w:rPr>
+                <w:i/>
+                <w:color w:val="292929" w:themeColor="text2"/>
+              </w:rPr>
+              <w:t xml:space="preserve">Set </w:t>
+            </w:r>
+            <w:proofErr w:type="gramStart"/>
+            <w:r>
+              <w:rPr>
+                <w:i/>
+                <w:color w:val="292929" w:themeColor="text2"/>
+              </w:rPr>
+              <w:t>user name</w:t>
+            </w:r>
+            <w:proofErr w:type="gramEnd"/>
+            <w:r>
+              <w:rPr>
+                <w:i/>
+                <w:color w:val="292929" w:themeColor="text2"/>
+              </w:rPr>
+              <w:t xml:space="preserve"> and email: </w:t>
+            </w:r>
+          </w:p>
+          <w:p>
+            <w:pPr>
+              <w:cnfStyle w:val="000000000000" w:firstRow="0" w:lastRow="0" w:firstColumn="0" w:lastColumn="0" w:oddVBand="0" w:evenVBand="0" w:oddHBand="0" w:evenHBand="0" w:firstRowFirstColumn="0" w:firstRowLastColumn="0" w:lastRowFirstColumn="0" w:lastRowLastColumn="0"/>
+              <w:rPr>
+                <w:i/>
+                <w:color w:val="292929" w:themeColor="text2"/>
+              </w:rPr>
+            </w:pPr>
+            <w:r>
+              <w:rPr>
+                <w:i/>
+                <w:color w:val="292929" w:themeColor="text2"/>
+              </w:rPr>
+              <w:t>git config --</w:t>
+            </w:r>
+            <w:r>
+              <w:rPr>
+                <w:i/>
+                <w:color w:val="292929" w:themeColor="text2"/>
+              </w:rPr>
+              <w:t>global</w:t>
+            </w:r>
+            <w:r>
+              <w:rPr>
+                <w:i/>
+                <w:color w:val="292929" w:themeColor="text2"/>
+              </w:rPr>
+              <w:t xml:space="preserve"> user.name "</w:t>
+            </w:r>
+            <w:r>
+              <w:rPr>
+                <w:i/>
+                <w:color w:val="292929" w:themeColor="text2"/>
+              </w:rPr>
+              <w:t>y</w:t>
+            </w:r>
+            <w:r>
+              <w:rPr>
+                <w:i/>
+                <w:color w:val="292929" w:themeColor="text2"/>
+              </w:rPr>
+              <w:t xml:space="preserve">our </w:t>
+            </w:r>
+            <w:r>
+              <w:rPr>
+                <w:i/>
+                <w:color w:val="292929" w:themeColor="text2"/>
+              </w:rPr>
+              <w:t>n</w:t>
+            </w:r>
+            <w:r>
+              <w:rPr>
+                <w:i/>
+                <w:color w:val="292929" w:themeColor="text2"/>
+              </w:rPr>
+              <w:t>ame"</w:t>
+            </w:r>
+          </w:p>
+          <w:p>
+            <w:pPr>
+              <w:cnfStyle w:val="000000000000" w:firstRow="0" w:lastRow="0" w:firstColumn="0" w:lastColumn="0" w:oddVBand="0" w:evenVBand="0" w:oddHBand="0" w:evenHBand="0" w:firstRowFirstColumn="0" w:firstRowLastColumn="0" w:lastRowFirstColumn="0" w:lastRowLastColumn="0"/>
+              <w:rPr>
+                <w:i/>
+                <w:color w:val="292929" w:themeColor="text2"/>
+              </w:rPr>
+            </w:pPr>
+            <w:r>
+              <w:rPr>
+                <w:i/>
+                <w:color w:val="292929" w:themeColor="text2"/>
+              </w:rPr>
+              <w:t>git config --</w:t>
+            </w:r>
+            <w:r>
+              <w:rPr>
+                <w:i/>
+                <w:color w:val="292929" w:themeColor="text2"/>
+              </w:rPr>
+              <w:t>global</w:t>
+            </w:r>
+            <w:r>
+              <w:rPr>
+                <w:i/>
+                <w:color w:val="292929" w:themeColor="text2"/>
+              </w:rPr>
               <w:t xml:space="preserve"> </w:t>
             </w:r>
             <w:proofErr w:type="spellStart"/>
@@ -2658,7 +2789,7 @@
                 <w:i/>
                 <w:color w:val="292929" w:themeColor="text2"/>
               </w:rPr>
-              <w:t>init.defaultBranch</w:t>
+              <w:t>user.email</w:t>
             </w:r>
             <w:proofErr w:type="spellEnd"/>
             <w:proofErr w:type="gramEnd"/>
@@ -2667,169 +2798,22 @@
                 <w:i/>
                 <w:color w:val="292929" w:themeColor="text2"/>
               </w:rPr>
-              <w:t xml:space="preserve"> main</w:t>
-            </w:r>
-          </w:p>
-          <w:p>
-            <w:pPr>
-              <w:cnfStyle w:val="000000000000" w:firstRow="0" w:lastRow="0" w:firstColumn="0" w:lastColumn="0" w:oddVBand="0" w:evenVBand="0" w:oddHBand="0" w:evenHBand="0" w:firstRowFirstColumn="0" w:firstRowLastColumn="0" w:lastRowFirstColumn="0" w:lastRowLastColumn="0"/>
+              <w:t xml:space="preserve"> "your</w:t>
+            </w:r>
+            <w:r>
               <w:rPr>
                 <w:i/>
                 <w:color w:val="292929" w:themeColor="text2"/>
               </w:rPr>
-            </w:pPr>
+              <w:t xml:space="preserve"> email</w:t>
+            </w:r>
             <w:r>
               <w:rPr>
                 <w:i/>
                 <w:color w:val="292929" w:themeColor="text2"/>
               </w:rPr>
-              <w:t xml:space="preserve">Set </w:t>
-            </w:r>
-            <w:proofErr w:type="gramStart"/>
-            <w:r>
-              <w:rPr>
-                <w:i/>
-                <w:color w:val="292929" w:themeColor="text2"/>
-              </w:rPr>
-              <w:t>user name</w:t>
-            </w:r>
-            <w:proofErr w:type="gramEnd"/>
-            <w:r>
-              <w:rPr>
-                <w:i/>
-                <w:color w:val="292929" w:themeColor="text2"/>
-              </w:rPr>
-              <w:t xml:space="preserve"> and email: </w:t>
-            </w:r>
-          </w:p>
-          <w:p>
-            <w:pPr>
-              <w:cnfStyle w:val="000000000000" w:firstRow="0" w:lastRow="0" w:firstColumn="0" w:lastColumn="0" w:oddVBand="0" w:evenVBand="0" w:oddHBand="0" w:evenHBand="0" w:firstRowFirstColumn="0" w:firstRowLastColumn="0" w:lastRowFirstColumn="0" w:lastRowLastColumn="0"/>
-              <w:rPr>
-                <w:i/>
-                <w:color w:val="292929" w:themeColor="text2"/>
-              </w:rPr>
-            </w:pPr>
-            <w:r>
-              <w:rPr>
-                <w:i/>
-                <w:color w:val="292929" w:themeColor="text2"/>
-              </w:rPr>
-              <w:t>git config --</w:t>
-            </w:r>
-            <w:r>
-              <w:rPr>
-                <w:i/>
-                <w:color w:val="292929" w:themeColor="text2"/>
-              </w:rPr>
-              <w:t>local</w:t>
-            </w:r>
-            <w:r>
-              <w:rPr>
-                <w:i/>
-                <w:color w:val="292929" w:themeColor="text2"/>
-              </w:rPr>
-              <w:t xml:space="preserve"> user.name "</w:t>
-            </w:r>
-            <w:r>
-              <w:rPr>
-                <w:i/>
-                <w:color w:val="292929" w:themeColor="text2"/>
-              </w:rPr>
-              <w:t>y</w:t>
-            </w:r>
-            <w:r>
-              <w:rPr>
-                <w:i/>
-                <w:color w:val="292929" w:themeColor="text2"/>
-              </w:rPr>
-              <w:t xml:space="preserve">our </w:t>
-            </w:r>
-            <w:r>
-              <w:rPr>
-                <w:i/>
-                <w:color w:val="292929" w:themeColor="text2"/>
-              </w:rPr>
-              <w:t>n</w:t>
-            </w:r>
-            <w:r>
-              <w:rPr>
-                <w:i/>
-                <w:color w:val="292929" w:themeColor="text2"/>
-              </w:rPr>
-              <w:t>ame"</w:t>
-            </w:r>
-          </w:p>
-          <w:p>
-            <w:pPr>
-              <w:cnfStyle w:val="000000000000" w:firstRow="0" w:lastRow="0" w:firstColumn="0" w:lastColumn="0" w:oddVBand="0" w:evenVBand="0" w:oddHBand="0" w:evenHBand="0" w:firstRowFirstColumn="0" w:firstRowLastColumn="0" w:lastRowFirstColumn="0" w:lastRowLastColumn="0"/>
-              <w:rPr>
-                <w:i/>
-                <w:color w:val="292929" w:themeColor="text2"/>
-              </w:rPr>
-            </w:pPr>
-            <w:r>
-              <w:rPr>
-                <w:i/>
-                <w:color w:val="292929" w:themeColor="text2"/>
-              </w:rPr>
-              <w:t>git config --</w:t>
-            </w:r>
-            <w:r>
-              <w:rPr>
-                <w:i/>
-                <w:color w:val="292929" w:themeColor="text2"/>
-              </w:rPr>
-              <w:t>local</w:t>
-            </w:r>
-            <w:r>
-              <w:rPr>
-                <w:i/>
-                <w:color w:val="292929" w:themeColor="text2"/>
-              </w:rPr>
-              <w:t xml:space="preserve"> </w:t>
-            </w:r>
-            <w:proofErr w:type="spellStart"/>
-            <w:proofErr w:type="gramStart"/>
-            <w:r>
-              <w:rPr>
-                <w:i/>
-                <w:color w:val="292929" w:themeColor="text2"/>
-              </w:rPr>
-              <w:t>user.email</w:t>
-            </w:r>
-            <w:proofErr w:type="spellEnd"/>
-            <w:proofErr w:type="gramEnd"/>
-            <w:r>
-              <w:rPr>
-                <w:i/>
-                <w:color w:val="292929" w:themeColor="text2"/>
-              </w:rPr>
-              <w:t xml:space="preserve"> "your</w:t>
-            </w:r>
-            <w:r>
-              <w:rPr>
-                <w:i/>
-                <w:color w:val="292929" w:themeColor="text2"/>
-              </w:rPr>
-              <w:t xml:space="preserve"> email</w:t>
-            </w:r>
-            <w:r>
-              <w:rPr>
-                <w:i/>
-                <w:color w:val="292929" w:themeColor="text2"/>
-              </w:rPr>
               <w:t>"</w:t>
             </w:r>
-          </w:p>
-          <w:p>
-            <w:pPr>
-              <w:cnfStyle w:val="000000000000" w:firstRow="0" w:lastRow="0" w:firstColumn="0" w:lastColumn="0" w:oddVBand="0" w:evenVBand="0" w:oddHBand="0" w:evenHBand="0" w:firstRowFirstColumn="0" w:firstRowLastColumn="0" w:lastRowFirstColumn="0" w:lastRowLastColumn="0"/>
-              <w:rPr>
-                <w:i/>
-                <w:color w:val="292929" w:themeColor="text2"/>
-              </w:rPr>
-            </w:pPr>
           </w:p>
           <w:p>
             <w:pPr>
@@ -2846,10 +2830,10 @@
                 <w:color w:val="292929" w:themeColor="text2"/>
               </w:rPr>
               <w:drawing>
-                <wp:inline distT="0" distB="0" distL="0" distR="0" wp14:anchorId="1347A429" wp14:editId="6A69EAAA">
-                  <wp:extent cx="4628515" cy="1814830"/>
-                  <wp:effectExtent l="0" t="0" r="635" b="0"/>
-                  <wp:docPr id="1230166030" name="Picture 1" descr="A screenshot of a computer screen&#10;&#10;AI-generated content may be incorrect."/>
+                <wp:inline distT="0" distB="0" distL="0" distR="0" wp14:anchorId="2C93008F" wp14:editId="1E8938CE">
+                  <wp:extent cx="4628515" cy="676275"/>
+                  <wp:effectExtent l="0" t="0" r="635" b="9525"/>
+                  <wp:docPr id="19549191" name="Picture 3" descr="A black and white screen with yellow text&#10;&#10;AI-generated content may be incorrect."/>
                   <wp:cNvGraphicFramePr>
                     <a:graphicFrameLocks xmlns:a="http://schemas.openxmlformats.org/drawingml/2006/main" noChangeAspect="1"/>
                   </wp:cNvGraphicFramePr>
@@ -2857,7 +2841,7 @@
                     <a:graphicData uri="http://schemas.openxmlformats.org/drawingml/2006/picture">
                       <pic:pic xmlns:pic="http://schemas.openxmlformats.org/drawingml/2006/picture">
                         <pic:nvPicPr>
-                          <pic:cNvPr id="1230166030" name="Picture 1" descr="A screenshot of a computer screen&#10;&#10;AI-generated content may be incorrect."/>
+                          <pic:cNvPr id="19549191" name="Picture 3" descr="A black and white screen with yellow text&#10;&#10;AI-generated content may be incorrect."/>
                           <pic:cNvPicPr/>
                         </pic:nvPicPr>
                         <pic:blipFill>
@@ -2875,7 +2859,7 @@
                         <pic:spPr>
                           <a:xfrm>
                             <a:off x="0" y="0"/>
-                            <a:ext cx="4628515" cy="1814830"/>
+                            <a:ext cx="4628515" cy="676275"/>
                           </a:xfrm>
                           <a:prstGeom prst="rect">
                             <a:avLst/>
@@ -2887,6 +2871,72 @@
                 </wp:inline>
               </w:drawing>
             </w:r>
+            <w:r>
+              <w:rPr>
+                <w:i/>
+                <w:noProof/>
+                <w:color w:val="292929" w:themeColor="text2"/>
+              </w:rPr>
+              <w:drawing>
+                <wp:inline distT="0" distB="0" distL="0" distR="0" wp14:anchorId="0EC93437" wp14:editId="74EAD470">
+                  <wp:extent cx="4153480" cy="1152686"/>
+                  <wp:effectExtent l="0" t="0" r="0" b="9525"/>
+                  <wp:docPr id="553116145" name="Picture 1" descr="A computer screen with yellow and white text&#10;&#10;AI-generated content may be incorrect."/>
+                  <wp:cNvGraphicFramePr>
+                    <a:graphicFrameLocks xmlns:a="http://schemas.openxmlformats.org/drawingml/2006/main" noChangeAspect="1"/>
+                  </wp:cNvGraphicFramePr>
+                  <a:graphic xmlns:a="http://schemas.openxmlformats.org/drawingml/2006/main">
+                    <a:graphicData uri="http://schemas.openxmlformats.org/drawingml/2006/picture">
+                      <pic:pic xmlns:pic="http://schemas.openxmlformats.org/drawingml/2006/picture">
+                        <pic:nvPicPr>
+                          <pic:cNvPr id="553116145" name="Picture 1" descr="A computer screen with yellow and white text&#10;&#10;AI-generated content may be incorrect."/>
+                          <pic:cNvPicPr/>
+                        </pic:nvPicPr>
+                        <pic:blipFill>
+                          <a:blip r:embed="rId16">
+                            <a:extLst>
+                              <a:ext uri="{28A0092B-C50C-407E-A947-70E740481C1C}">
+                                <a14:useLocalDpi xmlns:a14="http://schemas.microsoft.com/office/drawing/2010/main" val="0"/>
+                              </a:ext>
+                            </a:extLst>
+                          </a:blip>
+                          <a:stretch>
+                            <a:fillRect/>
+                          </a:stretch>
+                        </pic:blipFill>
+                        <pic:spPr>
+                          <a:xfrm>
+                            <a:off x="0" y="0"/>
+                            <a:ext cx="4153480" cy="1152686"/>
+                          </a:xfrm>
+                          <a:prstGeom prst="rect">
+                            <a:avLst/>
+                          </a:prstGeom>
+                        </pic:spPr>
+                      </pic:pic>
+                    </a:graphicData>
+                  </a:graphic>
+                </wp:inline>
+              </w:drawing>
+            </w:r>
+          </w:p>
+          <w:p>
+            <w:pPr>
+              <w:cnfStyle w:val="000000000000" w:firstRow="0" w:lastRow="0" w:firstColumn="0" w:lastColumn="0" w:oddVBand="0" w:evenVBand="0" w:oddHBand="0" w:evenHBand="0" w:firstRowFirstColumn="0" w:firstRowLastColumn="0" w:lastRowFirstColumn="0" w:lastRowLastColumn="0"/>
+              <w:rPr>
+                <w:i/>
+                <w:color w:val="292929" w:themeColor="text2"/>
+              </w:rPr>
+            </w:pPr>
+          </w:p>
+          <w:p>
+            <w:pPr>
+              <w:cnfStyle w:val="000000000000" w:firstRow="0" w:lastRow="0" w:firstColumn="0" w:lastColumn="0" w:oddVBand="0" w:evenVBand="0" w:oddHBand="0" w:evenHBand="0" w:firstRowFirstColumn="0" w:firstRowLastColumn="0" w:lastRowFirstColumn="0" w:lastRowLastColumn="0"/>
+              <w:rPr>
+                <w:i/>
+                <w:color w:val="292929" w:themeColor="text2"/>
+              </w:rPr>
+            </w:pPr>
           </w:p>
           <w:p>
             <w:pPr>
@@ -2966,6 +3016,20 @@
                 <w:color w:val="292929" w:themeColor="text2"/>
               </w:rPr>
             </w:pPr>
+            <w:r>
+              <w:rPr>
+                <w:i/>
+                <w:color w:val="292929" w:themeColor="text2"/>
+              </w:rPr>
+              <w:t xml:space="preserve">Configure git centrally may prevent </w:t>
+            </w:r>
+            <w:r>
+              <w:rPr>
+                <w:i/>
+                <w:color w:val="292929" w:themeColor="text2"/>
+              </w:rPr>
+              <w:t>employees</w:t>
+            </w:r>
           </w:p>
           <w:p>
             <w:pPr>
@@ -3046,6 +3110,7 @@
                 <w:color w:val="C00000"/>
                 <w:sz w:val="48"/>
               </w:rPr>
+              <w:lastRenderedPageBreak/>
               <w:t>0</w:t>
             </w:r>
             <w:r>
@@ -3086,7 +3151,6 @@
               <w:cnfStyle w:val="000000100000" w:firstRow="0" w:lastRow="0" w:firstColumn="0" w:lastColumn="0" w:oddVBand="0" w:evenVBand="0" w:oddHBand="1" w:evenHBand="0" w:firstRowFirstColumn="0" w:firstRowLastColumn="0" w:lastRowFirstColumn="0" w:lastRowLastColumn="0"/>
             </w:pPr>
             <w:r>
-              <w:lastRenderedPageBreak/>
               <w:t xml:space="preserve">In this case, make sure you name the repository </w:t>
             </w:r>
             <w:r>
@@ -3183,7 +3247,6 @@
               <w:cnfStyle w:val="000000100000" w:firstRow="0" w:lastRow="0" w:firstColumn="0" w:lastColumn="0" w:oddVBand="0" w:evenVBand="0" w:oddHBand="1" w:evenHBand="0" w:firstRowFirstColumn="0" w:firstRowLastColumn="0" w:lastRowFirstColumn="0" w:lastRowLastColumn="0"/>
             </w:pPr>
             <w:r>
-              <w:lastRenderedPageBreak/>
               <w:t>n/a</w:t>
             </w:r>
           </w:p>
@@ -3228,6 +3291,53 @@
                 <w:color w:val="292929" w:themeColor="text2"/>
               </w:rPr>
             </w:pPr>
+            <w:r>
+              <w:rPr>
+                <w:noProof/>
+                <w:color w:val="292929" w:themeColor="text2"/>
+              </w:rPr>
+              <w:drawing>
+                <wp:inline distT="0" distB="0" distL="0" distR="0" wp14:anchorId="4D253716" wp14:editId="28129DE4">
+                  <wp:extent cx="4628515" cy="2982595"/>
+                  <wp:effectExtent l="0" t="0" r="635" b="8255"/>
+                  <wp:docPr id="361726994" name="Picture 4" descr="A screenshot of a computer&#10;&#10;AI-generated content may be incorrect."/>
+                  <wp:cNvGraphicFramePr>
+                    <a:graphicFrameLocks xmlns:a="http://schemas.openxmlformats.org/drawingml/2006/main" noChangeAspect="1"/>
+                  </wp:cNvGraphicFramePr>
+                  <a:graphic xmlns:a="http://schemas.openxmlformats.org/drawingml/2006/main">
+                    <a:graphicData uri="http://schemas.openxmlformats.org/drawingml/2006/picture">
+                      <pic:pic xmlns:pic="http://schemas.openxmlformats.org/drawingml/2006/picture">
+                        <pic:nvPicPr>
+                          <pic:cNvPr id="361726994" name="Picture 4" descr="A screenshot of a computer&#10;&#10;AI-generated content may be incorrect."/>
+                          <pic:cNvPicPr/>
+                        </pic:nvPicPr>
+                        <pic:blipFill>
+                          <a:blip r:embed="rId17" cstate="print">
+                            <a:extLst>
+                              <a:ext uri="{28A0092B-C50C-407E-A947-70E740481C1C}">
+                                <a14:useLocalDpi xmlns:a14="http://schemas.microsoft.com/office/drawing/2010/main" val="0"/>
+                              </a:ext>
+                            </a:extLst>
+                          </a:blip>
+                          <a:stretch>
+                            <a:fillRect/>
+                          </a:stretch>
+                        </pic:blipFill>
+                        <pic:spPr>
+                          <a:xfrm>
+                            <a:off x="0" y="0"/>
+                            <a:ext cx="4628515" cy="2982595"/>
+                          </a:xfrm>
+                          <a:prstGeom prst="rect">
+                            <a:avLst/>
+                          </a:prstGeom>
+                        </pic:spPr>
+                      </pic:pic>
+                    </a:graphicData>
+                  </a:graphic>
+                </wp:inline>
+              </w:drawing>
+            </w:r>
           </w:p>
         </w:tc>
         <w:tc>
@@ -3453,6 +3563,53 @@
                 <w:color w:val="292929" w:themeColor="text2"/>
               </w:rPr>
             </w:pPr>
+            <w:r>
+              <w:rPr>
+                <w:noProof/>
+                <w:color w:val="292929" w:themeColor="text2"/>
+              </w:rPr>
+              <w:drawing>
+                <wp:inline distT="0" distB="0" distL="0" distR="0" wp14:anchorId="08A0349C" wp14:editId="692AC7AE">
+                  <wp:extent cx="4628515" cy="2345055"/>
+                  <wp:effectExtent l="0" t="0" r="635" b="0"/>
+                  <wp:docPr id="982325212" name="Picture 7" descr="A screen shot of a computer screen&#10;&#10;AI-generated content may be incorrect."/>
+                  <wp:cNvGraphicFramePr>
+                    <a:graphicFrameLocks xmlns:a="http://schemas.openxmlformats.org/drawingml/2006/main" noChangeAspect="1"/>
+                  </wp:cNvGraphicFramePr>
+                  <a:graphic xmlns:a="http://schemas.openxmlformats.org/drawingml/2006/main">
+                    <a:graphicData uri="http://schemas.openxmlformats.org/drawingml/2006/picture">
+                      <pic:pic xmlns:pic="http://schemas.openxmlformats.org/drawingml/2006/picture">
+                        <pic:nvPicPr>
+                          <pic:cNvPr id="982325212" name="Picture 7" descr="A screen shot of a computer screen&#10;&#10;AI-generated content may be incorrect."/>
+                          <pic:cNvPicPr/>
+                        </pic:nvPicPr>
+                        <pic:blipFill>
+                          <a:blip r:embed="rId18">
+                            <a:extLst>
+                              <a:ext uri="{28A0092B-C50C-407E-A947-70E740481C1C}">
+                                <a14:useLocalDpi xmlns:a14="http://schemas.microsoft.com/office/drawing/2010/main" val="0"/>
+                              </a:ext>
+                            </a:extLst>
+                          </a:blip>
+                          <a:stretch>
+                            <a:fillRect/>
+                          </a:stretch>
+                        </pic:blipFill>
+                        <pic:spPr>
+                          <a:xfrm>
+                            <a:off x="0" y="0"/>
+                            <a:ext cx="4628515" cy="2345055"/>
+                          </a:xfrm>
+                          <a:prstGeom prst="rect">
+                            <a:avLst/>
+                          </a:prstGeom>
+                        </pic:spPr>
+                      </pic:pic>
+                    </a:graphicData>
+                  </a:graphic>
+                </wp:inline>
+              </w:drawing>
+            </w:r>
           </w:p>
         </w:tc>
         <w:tc>
@@ -3673,6 +3830,54 @@
               </w:rPr>
               <w:br/>
             </w:r>
+            <w:r>
+              <w:rPr>
+                <w:rFonts w:ascii="Consolas" w:hAnsi="Consolas" w:cs="Consolas"/>
+                <w:noProof/>
+                <w:color w:val="C00000"/>
+              </w:rPr>
+              <w:drawing>
+                <wp:inline distT="0" distB="0" distL="0" distR="0" wp14:anchorId="5703EA4C" wp14:editId="2117C285">
+                  <wp:extent cx="4218215" cy="999744"/>
+                  <wp:effectExtent l="0" t="0" r="0" b="0"/>
+                  <wp:docPr id="918457636" name="Picture 13" descr="A screenshot of a computer&#10;&#10;AI-generated content may be incorrect."/>
+                  <wp:cNvGraphicFramePr>
+                    <a:graphicFrameLocks xmlns:a="http://schemas.openxmlformats.org/drawingml/2006/main" noChangeAspect="1"/>
+                  </wp:cNvGraphicFramePr>
+                  <a:graphic xmlns:a="http://schemas.openxmlformats.org/drawingml/2006/main">
+                    <a:graphicData uri="http://schemas.openxmlformats.org/drawingml/2006/picture">
+                      <pic:pic xmlns:pic="http://schemas.openxmlformats.org/drawingml/2006/picture">
+                        <pic:nvPicPr>
+                          <pic:cNvPr id="918457636" name="Picture 13" descr="A screenshot of a computer&#10;&#10;AI-generated content may be incorrect."/>
+                          <pic:cNvPicPr/>
+                        </pic:nvPicPr>
+                        <pic:blipFill>
+                          <a:blip r:embed="rId19">
+                            <a:extLst>
+                              <a:ext uri="{28A0092B-C50C-407E-A947-70E740481C1C}">
+                                <a14:useLocalDpi xmlns:a14="http://schemas.microsoft.com/office/drawing/2010/main" val="0"/>
+                              </a:ext>
+                            </a:extLst>
+                          </a:blip>
+                          <a:stretch>
+                            <a:fillRect/>
+                          </a:stretch>
+                        </pic:blipFill>
+                        <pic:spPr>
+                          <a:xfrm>
+                            <a:off x="0" y="0"/>
+                            <a:ext cx="4247095" cy="1006589"/>
+                          </a:xfrm>
+                          <a:prstGeom prst="rect">
+                            <a:avLst/>
+                          </a:prstGeom>
+                        </pic:spPr>
+                      </pic:pic>
+                    </a:graphicData>
+                  </a:graphic>
+                </wp:inline>
+              </w:drawing>
+            </w:r>
           </w:p>
           <w:p>
             <w:pPr>
@@ -3732,6 +3937,52 @@
             <w:r>
               <w:br/>
             </w:r>
+            <w:r>
+              <w:rPr>
+                <w:noProof/>
+              </w:rPr>
+              <w:drawing>
+                <wp:inline distT="0" distB="0" distL="0" distR="0" wp14:anchorId="3CA1FE77" wp14:editId="425D423C">
+                  <wp:extent cx="4628515" cy="360680"/>
+                  <wp:effectExtent l="0" t="0" r="635" b="1270"/>
+                  <wp:docPr id="421029806" name="Picture 9" descr="A black background with white text&#10;&#10;AI-generated content may be incorrect."/>
+                  <wp:cNvGraphicFramePr>
+                    <a:graphicFrameLocks xmlns:a="http://schemas.openxmlformats.org/drawingml/2006/main" noChangeAspect="1"/>
+                  </wp:cNvGraphicFramePr>
+                  <a:graphic xmlns:a="http://schemas.openxmlformats.org/drawingml/2006/main">
+                    <a:graphicData uri="http://schemas.openxmlformats.org/drawingml/2006/picture">
+                      <pic:pic xmlns:pic="http://schemas.openxmlformats.org/drawingml/2006/picture">
+                        <pic:nvPicPr>
+                          <pic:cNvPr id="421029806" name="Picture 9" descr="A black background with white text&#10;&#10;AI-generated content may be incorrect."/>
+                          <pic:cNvPicPr/>
+                        </pic:nvPicPr>
+                        <pic:blipFill>
+                          <a:blip r:embed="rId20">
+                            <a:extLst>
+                              <a:ext uri="{28A0092B-C50C-407E-A947-70E740481C1C}">
+                                <a14:useLocalDpi xmlns:a14="http://schemas.microsoft.com/office/drawing/2010/main" val="0"/>
+                              </a:ext>
+                            </a:extLst>
+                          </a:blip>
+                          <a:stretch>
+                            <a:fillRect/>
+                          </a:stretch>
+                        </pic:blipFill>
+                        <pic:spPr>
+                          <a:xfrm>
+                            <a:off x="0" y="0"/>
+                            <a:ext cx="4628515" cy="360680"/>
+                          </a:xfrm>
+                          <a:prstGeom prst="rect">
+                            <a:avLst/>
+                          </a:prstGeom>
+                        </pic:spPr>
+                      </pic:pic>
+                    </a:graphicData>
+                  </a:graphic>
+                </wp:inline>
+              </w:drawing>
+            </w:r>
           </w:p>
           <w:p>
             <w:pPr>
@@ -3794,6 +4045,52 @@
               </w:rPr>
               <w:br/>
             </w:r>
+            <w:r>
+              <w:rPr>
+                <w:noProof/>
+              </w:rPr>
+              <w:drawing>
+                <wp:inline distT="0" distB="0" distL="0" distR="0" wp14:anchorId="4B60CBFB" wp14:editId="74A3DD35">
+                  <wp:extent cx="4628515" cy="752475"/>
+                  <wp:effectExtent l="0" t="0" r="635" b="9525"/>
+                  <wp:docPr id="410129001" name="Picture 10" descr="A black screen with white text&#10;&#10;AI-generated content may be incorrect."/>
+                  <wp:cNvGraphicFramePr>
+                    <a:graphicFrameLocks xmlns:a="http://schemas.openxmlformats.org/drawingml/2006/main" noChangeAspect="1"/>
+                  </wp:cNvGraphicFramePr>
+                  <a:graphic xmlns:a="http://schemas.openxmlformats.org/drawingml/2006/main">
+                    <a:graphicData uri="http://schemas.openxmlformats.org/drawingml/2006/picture">
+                      <pic:pic xmlns:pic="http://schemas.openxmlformats.org/drawingml/2006/picture">
+                        <pic:nvPicPr>
+                          <pic:cNvPr id="410129001" name="Picture 10" descr="A black screen with white text&#10;&#10;AI-generated content may be incorrect."/>
+                          <pic:cNvPicPr/>
+                        </pic:nvPicPr>
+                        <pic:blipFill>
+                          <a:blip r:embed="rId21">
+                            <a:extLst>
+                              <a:ext uri="{28A0092B-C50C-407E-A947-70E740481C1C}">
+                                <a14:useLocalDpi xmlns:a14="http://schemas.microsoft.com/office/drawing/2010/main" val="0"/>
+                              </a:ext>
+                            </a:extLst>
+                          </a:blip>
+                          <a:stretch>
+                            <a:fillRect/>
+                          </a:stretch>
+                        </pic:blipFill>
+                        <pic:spPr>
+                          <a:xfrm>
+                            <a:off x="0" y="0"/>
+                            <a:ext cx="4628515" cy="752475"/>
+                          </a:xfrm>
+                          <a:prstGeom prst="rect">
+                            <a:avLst/>
+                          </a:prstGeom>
+                        </pic:spPr>
+                      </pic:pic>
+                    </a:graphicData>
+                  </a:graphic>
+                </wp:inline>
+              </w:drawing>
+            </w:r>
           </w:p>
           <w:p>
             <w:pPr>
@@ -3825,6 +4122,52 @@
             <w:r>
               <w:br/>
             </w:r>
+            <w:r>
+              <w:rPr>
+                <w:noProof/>
+              </w:rPr>
+              <w:drawing>
+                <wp:inline distT="0" distB="0" distL="0" distR="0" wp14:anchorId="3F0866E1" wp14:editId="1CD5F5CF">
+                  <wp:extent cx="4628515" cy="954405"/>
+                  <wp:effectExtent l="0" t="0" r="635" b="0"/>
+                  <wp:docPr id="811182903" name="Picture 11" descr="A screen shot of a computer&#10;&#10;AI-generated content may be incorrect."/>
+                  <wp:cNvGraphicFramePr>
+                    <a:graphicFrameLocks xmlns:a="http://schemas.openxmlformats.org/drawingml/2006/main" noChangeAspect="1"/>
+                  </wp:cNvGraphicFramePr>
+                  <a:graphic xmlns:a="http://schemas.openxmlformats.org/drawingml/2006/main">
+                    <a:graphicData uri="http://schemas.openxmlformats.org/drawingml/2006/picture">
+                      <pic:pic xmlns:pic="http://schemas.openxmlformats.org/drawingml/2006/picture">
+                        <pic:nvPicPr>
+                          <pic:cNvPr id="811182903" name="Picture 11" descr="A screen shot of a computer&#10;&#10;AI-generated content may be incorrect."/>
+                          <pic:cNvPicPr/>
+                        </pic:nvPicPr>
+                        <pic:blipFill>
+                          <a:blip r:embed="rId22">
+                            <a:extLst>
+                              <a:ext uri="{28A0092B-C50C-407E-A947-70E740481C1C}">
+                                <a14:useLocalDpi xmlns:a14="http://schemas.microsoft.com/office/drawing/2010/main" val="0"/>
+                              </a:ext>
+                            </a:extLst>
+                          </a:blip>
+                          <a:stretch>
+                            <a:fillRect/>
+                          </a:stretch>
+                        </pic:blipFill>
+                        <pic:spPr>
+                          <a:xfrm>
+                            <a:off x="0" y="0"/>
+                            <a:ext cx="4628515" cy="954405"/>
+                          </a:xfrm>
+                          <a:prstGeom prst="rect">
+                            <a:avLst/>
+                          </a:prstGeom>
+                        </pic:spPr>
+                      </pic:pic>
+                    </a:graphicData>
+                  </a:graphic>
+                </wp:inline>
+              </w:drawing>
+            </w:r>
           </w:p>
           <w:p>
             <w:pPr>
@@ -3836,6 +4179,7 @@
               <w:cnfStyle w:val="000000100000" w:firstRow="0" w:lastRow="0" w:firstColumn="0" w:lastColumn="0" w:oddVBand="0" w:evenVBand="0" w:oddHBand="1" w:evenHBand="0" w:firstRowFirstColumn="0" w:firstRowLastColumn="0" w:lastRowFirstColumn="0" w:lastRowLastColumn="0"/>
             </w:pPr>
             <w:r>
+              <w:lastRenderedPageBreak/>
               <w:t>Push your changes to the remote repository:</w:t>
             </w:r>
             <w:r>
@@ -3855,6 +4199,52 @@
             </w:r>
             <w:r>
               <w:br/>
+            </w:r>
+            <w:r>
+              <w:rPr>
+                <w:noProof/>
+              </w:rPr>
+              <w:drawing>
+                <wp:inline distT="0" distB="0" distL="0" distR="0" wp14:anchorId="1D71A71B" wp14:editId="5A6064A3">
+                  <wp:extent cx="4628515" cy="1116965"/>
+                  <wp:effectExtent l="0" t="0" r="635" b="6985"/>
+                  <wp:docPr id="931056841" name="Picture 12" descr="A computer screen shot of a computer code&#10;&#10;AI-generated content may be incorrect."/>
+                  <wp:cNvGraphicFramePr>
+                    <a:graphicFrameLocks xmlns:a="http://schemas.openxmlformats.org/drawingml/2006/main" noChangeAspect="1"/>
+                  </wp:cNvGraphicFramePr>
+                  <a:graphic xmlns:a="http://schemas.openxmlformats.org/drawingml/2006/main">
+                    <a:graphicData uri="http://schemas.openxmlformats.org/drawingml/2006/picture">
+                      <pic:pic xmlns:pic="http://schemas.openxmlformats.org/drawingml/2006/picture">
+                        <pic:nvPicPr>
+                          <pic:cNvPr id="931056841" name="Picture 12" descr="A computer screen shot of a computer code&#10;&#10;AI-generated content may be incorrect."/>
+                          <pic:cNvPicPr/>
+                        </pic:nvPicPr>
+                        <pic:blipFill>
+                          <a:blip r:embed="rId23">
+                            <a:extLst>
+                              <a:ext uri="{28A0092B-C50C-407E-A947-70E740481C1C}">
+                                <a14:useLocalDpi xmlns:a14="http://schemas.microsoft.com/office/drawing/2010/main" val="0"/>
+                              </a:ext>
+                            </a:extLst>
+                          </a:blip>
+                          <a:stretch>
+                            <a:fillRect/>
+                          </a:stretch>
+                        </pic:blipFill>
+                        <pic:spPr>
+                          <a:xfrm>
+                            <a:off x="0" y="0"/>
+                            <a:ext cx="4628515" cy="1116965"/>
+                          </a:xfrm>
+                          <a:prstGeom prst="rect">
+                            <a:avLst/>
+                          </a:prstGeom>
+                        </pic:spPr>
+                      </pic:pic>
+                    </a:graphicData>
+                  </a:graphic>
+                </wp:inline>
+              </w:drawing>
             </w:r>
           </w:p>
           <w:p>
@@ -3911,6 +4301,7 @@
               <w:cnfStyle w:val="000000100000" w:firstRow="0" w:lastRow="0" w:firstColumn="0" w:lastColumn="0" w:oddVBand="0" w:evenVBand="0" w:oddHBand="1" w:evenHBand="0" w:firstRowFirstColumn="0" w:firstRowLastColumn="0" w:lastRowFirstColumn="0" w:lastRowLastColumn="0"/>
             </w:pPr>
             <w:r>
+              <w:lastRenderedPageBreak/>
               <w:t>n/a</w:t>
             </w:r>
           </w:p>
@@ -4106,6 +4497,52 @@
             <w:r>
               <w:br/>
             </w:r>
+            <w:r>
+              <w:rPr>
+                <w:noProof/>
+              </w:rPr>
+              <w:drawing>
+                <wp:inline distT="0" distB="0" distL="0" distR="0" wp14:anchorId="625F82D9" wp14:editId="73B62DF0">
+                  <wp:extent cx="4628515" cy="866140"/>
+                  <wp:effectExtent l="0" t="0" r="635" b="0"/>
+                  <wp:docPr id="444368391" name="Picture 14" descr="A screenshot of a computer&#10;&#10;AI-generated content may be incorrect."/>
+                  <wp:cNvGraphicFramePr>
+                    <a:graphicFrameLocks xmlns:a="http://schemas.openxmlformats.org/drawingml/2006/main" noChangeAspect="1"/>
+                  </wp:cNvGraphicFramePr>
+                  <a:graphic xmlns:a="http://schemas.openxmlformats.org/drawingml/2006/main">
+                    <a:graphicData uri="http://schemas.openxmlformats.org/drawingml/2006/picture">
+                      <pic:pic xmlns:pic="http://schemas.openxmlformats.org/drawingml/2006/picture">
+                        <pic:nvPicPr>
+                          <pic:cNvPr id="444368391" name="Picture 14" descr="A screenshot of a computer&#10;&#10;AI-generated content may be incorrect."/>
+                          <pic:cNvPicPr/>
+                        </pic:nvPicPr>
+                        <pic:blipFill>
+                          <a:blip r:embed="rId24">
+                            <a:extLst>
+                              <a:ext uri="{28A0092B-C50C-407E-A947-70E740481C1C}">
+                                <a14:useLocalDpi xmlns:a14="http://schemas.microsoft.com/office/drawing/2010/main" val="0"/>
+                              </a:ext>
+                            </a:extLst>
+                          </a:blip>
+                          <a:stretch>
+                            <a:fillRect/>
+                          </a:stretch>
+                        </pic:blipFill>
+                        <pic:spPr>
+                          <a:xfrm>
+                            <a:off x="0" y="0"/>
+                            <a:ext cx="4628515" cy="866140"/>
+                          </a:xfrm>
+                          <a:prstGeom prst="rect">
+                            <a:avLst/>
+                          </a:prstGeom>
+                        </pic:spPr>
+                      </pic:pic>
+                    </a:graphicData>
+                  </a:graphic>
+                </wp:inline>
+              </w:drawing>
+            </w:r>
           </w:p>
           <w:p>
             <w:pPr>
@@ -4131,6 +4568,52 @@
             </w:r>
             <w:r>
               <w:br/>
+            </w:r>
+            <w:r>
+              <w:rPr>
+                <w:noProof/>
+              </w:rPr>
+              <w:drawing>
+                <wp:inline distT="0" distB="0" distL="0" distR="0" wp14:anchorId="4135E88C" wp14:editId="3EEB943A">
+                  <wp:extent cx="4628515" cy="565150"/>
+                  <wp:effectExtent l="0" t="0" r="635" b="6350"/>
+                  <wp:docPr id="1997636329" name="Picture 15" descr="A black background with yellow and white text&#10;&#10;AI-generated content may be incorrect."/>
+                  <wp:cNvGraphicFramePr>
+                    <a:graphicFrameLocks xmlns:a="http://schemas.openxmlformats.org/drawingml/2006/main" noChangeAspect="1"/>
+                  </wp:cNvGraphicFramePr>
+                  <a:graphic xmlns:a="http://schemas.openxmlformats.org/drawingml/2006/main">
+                    <a:graphicData uri="http://schemas.openxmlformats.org/drawingml/2006/picture">
+                      <pic:pic xmlns:pic="http://schemas.openxmlformats.org/drawingml/2006/picture">
+                        <pic:nvPicPr>
+                          <pic:cNvPr id="1997636329" name="Picture 15" descr="A black background with yellow and white text&#10;&#10;AI-generated content may be incorrect."/>
+                          <pic:cNvPicPr/>
+                        </pic:nvPicPr>
+                        <pic:blipFill>
+                          <a:blip r:embed="rId25">
+                            <a:extLst>
+                              <a:ext uri="{28A0092B-C50C-407E-A947-70E740481C1C}">
+                                <a14:useLocalDpi xmlns:a14="http://schemas.microsoft.com/office/drawing/2010/main" val="0"/>
+                              </a:ext>
+                            </a:extLst>
+                          </a:blip>
+                          <a:stretch>
+                            <a:fillRect/>
+                          </a:stretch>
+                        </pic:blipFill>
+                        <pic:spPr>
+                          <a:xfrm>
+                            <a:off x="0" y="0"/>
+                            <a:ext cx="4628515" cy="565150"/>
+                          </a:xfrm>
+                          <a:prstGeom prst="rect">
+                            <a:avLst/>
+                          </a:prstGeom>
+                        </pic:spPr>
+                      </pic:pic>
+                    </a:graphicData>
+                  </a:graphic>
+                </wp:inline>
+              </w:drawing>
             </w:r>
           </w:p>
           <w:p>
@@ -4334,6 +4817,7 @@
                 <w:i w:val="0"/>
                 <w:iCs w:val="0"/>
               </w:rPr>
+              <w:lastRenderedPageBreak/>
               <w:t>- **</w:t>
             </w:r>
             <w:r>
@@ -4366,6 +4850,52 @@
             <w:r>
               <w:br/>
             </w:r>
+            <w:r>
+              <w:rPr>
+                <w:noProof/>
+              </w:rPr>
+              <w:drawing>
+                <wp:inline distT="0" distB="0" distL="0" distR="0" wp14:anchorId="179278F9" wp14:editId="0BBB0755">
+                  <wp:extent cx="3620005" cy="1867161"/>
+                  <wp:effectExtent l="0" t="0" r="0" b="0"/>
+                  <wp:docPr id="1249976750" name="Picture 16" descr="A screenshot of a computer&#10;&#10;AI-generated content may be incorrect."/>
+                  <wp:cNvGraphicFramePr>
+                    <a:graphicFrameLocks xmlns:a="http://schemas.openxmlformats.org/drawingml/2006/main" noChangeAspect="1"/>
+                  </wp:cNvGraphicFramePr>
+                  <a:graphic xmlns:a="http://schemas.openxmlformats.org/drawingml/2006/main">
+                    <a:graphicData uri="http://schemas.openxmlformats.org/drawingml/2006/picture">
+                      <pic:pic xmlns:pic="http://schemas.openxmlformats.org/drawingml/2006/picture">
+                        <pic:nvPicPr>
+                          <pic:cNvPr id="1249976750" name="Picture 16" descr="A screenshot of a computer&#10;&#10;AI-generated content may be incorrect."/>
+                          <pic:cNvPicPr/>
+                        </pic:nvPicPr>
+                        <pic:blipFill>
+                          <a:blip r:embed="rId26">
+                            <a:extLst>
+                              <a:ext uri="{28A0092B-C50C-407E-A947-70E740481C1C}">
+                                <a14:useLocalDpi xmlns:a14="http://schemas.microsoft.com/office/drawing/2010/main" val="0"/>
+                              </a:ext>
+                            </a:extLst>
+                          </a:blip>
+                          <a:stretch>
+                            <a:fillRect/>
+                          </a:stretch>
+                        </pic:blipFill>
+                        <pic:spPr>
+                          <a:xfrm>
+                            <a:off x="0" y="0"/>
+                            <a:ext cx="3620005" cy="1867161"/>
+                          </a:xfrm>
+                          <a:prstGeom prst="rect">
+                            <a:avLst/>
+                          </a:prstGeom>
+                        </pic:spPr>
+                      </pic:pic>
+                    </a:graphicData>
+                  </a:graphic>
+                </wp:inline>
+              </w:drawing>
+            </w:r>
           </w:p>
           <w:p>
             <w:pPr>
@@ -4438,6 +4968,98 @@
               </w:rPr>
               <w:br/>
             </w:r>
+            <w:r>
+              <w:rPr>
+                <w:noProof/>
+              </w:rPr>
+              <w:drawing>
+                <wp:inline distT="0" distB="0" distL="0" distR="0" wp14:anchorId="01E3EEAB" wp14:editId="1E0D251C">
+                  <wp:extent cx="4628515" cy="360680"/>
+                  <wp:effectExtent l="0" t="0" r="635" b="1270"/>
+                  <wp:docPr id="223782960" name="Picture 17" descr="A black background with white text&#10;&#10;AI-generated content may be incorrect."/>
+                  <wp:cNvGraphicFramePr>
+                    <a:graphicFrameLocks xmlns:a="http://schemas.openxmlformats.org/drawingml/2006/main" noChangeAspect="1"/>
+                  </wp:cNvGraphicFramePr>
+                  <a:graphic xmlns:a="http://schemas.openxmlformats.org/drawingml/2006/main">
+                    <a:graphicData uri="http://schemas.openxmlformats.org/drawingml/2006/picture">
+                      <pic:pic xmlns:pic="http://schemas.openxmlformats.org/drawingml/2006/picture">
+                        <pic:nvPicPr>
+                          <pic:cNvPr id="223782960" name="Picture 17" descr="A black background with white text&#10;&#10;AI-generated content may be incorrect."/>
+                          <pic:cNvPicPr/>
+                        </pic:nvPicPr>
+                        <pic:blipFill>
+                          <a:blip r:embed="rId20">
+                            <a:extLst>
+                              <a:ext uri="{28A0092B-C50C-407E-A947-70E740481C1C}">
+                                <a14:useLocalDpi xmlns:a14="http://schemas.microsoft.com/office/drawing/2010/main" val="0"/>
+                              </a:ext>
+                            </a:extLst>
+                          </a:blip>
+                          <a:stretch>
+                            <a:fillRect/>
+                          </a:stretch>
+                        </pic:blipFill>
+                        <pic:spPr>
+                          <a:xfrm>
+                            <a:off x="0" y="0"/>
+                            <a:ext cx="4628515" cy="360680"/>
+                          </a:xfrm>
+                          <a:prstGeom prst="rect">
+                            <a:avLst/>
+                          </a:prstGeom>
+                        </pic:spPr>
+                      </pic:pic>
+                    </a:graphicData>
+                  </a:graphic>
+                </wp:inline>
+              </w:drawing>
+            </w:r>
+            <w:r>
+              <w:rPr>
+                <w:noProof/>
+              </w:rPr>
+              <w:drawing>
+                <wp:inline distT="0" distB="0" distL="0" distR="0" wp14:anchorId="497AC171" wp14:editId="1087FFBA">
+                  <wp:extent cx="4628515" cy="575310"/>
+                  <wp:effectExtent l="0" t="0" r="635" b="0"/>
+                  <wp:docPr id="2004993337" name="Picture 18" descr="A black background with yellow and white text&#10;&#10;AI-generated content may be incorrect."/>
+                  <wp:cNvGraphicFramePr>
+                    <a:graphicFrameLocks xmlns:a="http://schemas.openxmlformats.org/drawingml/2006/main" noChangeAspect="1"/>
+                  </wp:cNvGraphicFramePr>
+                  <a:graphic xmlns:a="http://schemas.openxmlformats.org/drawingml/2006/main">
+                    <a:graphicData uri="http://schemas.openxmlformats.org/drawingml/2006/picture">
+                      <pic:pic xmlns:pic="http://schemas.openxmlformats.org/drawingml/2006/picture">
+                        <pic:nvPicPr>
+                          <pic:cNvPr id="2004993337" name="Picture 18" descr="A black background with yellow and white text&#10;&#10;AI-generated content may be incorrect."/>
+                          <pic:cNvPicPr/>
+                        </pic:nvPicPr>
+                        <pic:blipFill>
+                          <a:blip r:embed="rId27">
+                            <a:extLst>
+                              <a:ext uri="{28A0092B-C50C-407E-A947-70E740481C1C}">
+                                <a14:useLocalDpi xmlns:a14="http://schemas.microsoft.com/office/drawing/2010/main" val="0"/>
+                              </a:ext>
+                            </a:extLst>
+                          </a:blip>
+                          <a:stretch>
+                            <a:fillRect/>
+                          </a:stretch>
+                        </pic:blipFill>
+                        <pic:spPr>
+                          <a:xfrm>
+                            <a:off x="0" y="0"/>
+                            <a:ext cx="4628515" cy="575310"/>
+                          </a:xfrm>
+                          <a:prstGeom prst="rect">
+                            <a:avLst/>
+                          </a:prstGeom>
+                        </pic:spPr>
+                      </pic:pic>
+                    </a:graphicData>
+                  </a:graphic>
+                </wp:inline>
+              </w:drawing>
+            </w:r>
           </w:p>
           <w:p>
             <w:pPr>
@@ -4481,6 +5103,52 @@
             </w:r>
             <w:r>
               <w:br/>
+            </w:r>
+            <w:r>
+              <w:rPr>
+                <w:noProof/>
+              </w:rPr>
+              <w:drawing>
+                <wp:inline distT="0" distB="0" distL="0" distR="0" wp14:anchorId="070E62C1" wp14:editId="75ED34E1">
+                  <wp:extent cx="4628515" cy="1540510"/>
+                  <wp:effectExtent l="0" t="0" r="635" b="2540"/>
+                  <wp:docPr id="954494202" name="Picture 19" descr="A screen shot of a computer program&#10;&#10;AI-generated content may be incorrect."/>
+                  <wp:cNvGraphicFramePr>
+                    <a:graphicFrameLocks xmlns:a="http://schemas.openxmlformats.org/drawingml/2006/main" noChangeAspect="1"/>
+                  </wp:cNvGraphicFramePr>
+                  <a:graphic xmlns:a="http://schemas.openxmlformats.org/drawingml/2006/main">
+                    <a:graphicData uri="http://schemas.openxmlformats.org/drawingml/2006/picture">
+                      <pic:pic xmlns:pic="http://schemas.openxmlformats.org/drawingml/2006/picture">
+                        <pic:nvPicPr>
+                          <pic:cNvPr id="954494202" name="Picture 19" descr="A screen shot of a computer program&#10;&#10;AI-generated content may be incorrect."/>
+                          <pic:cNvPicPr/>
+                        </pic:nvPicPr>
+                        <pic:blipFill>
+                          <a:blip r:embed="rId28">
+                            <a:extLst>
+                              <a:ext uri="{28A0092B-C50C-407E-A947-70E740481C1C}">
+                                <a14:useLocalDpi xmlns:a14="http://schemas.microsoft.com/office/drawing/2010/main" val="0"/>
+                              </a:ext>
+                            </a:extLst>
+                          </a:blip>
+                          <a:stretch>
+                            <a:fillRect/>
+                          </a:stretch>
+                        </pic:blipFill>
+                        <pic:spPr>
+                          <a:xfrm>
+                            <a:off x="0" y="0"/>
+                            <a:ext cx="4628515" cy="1540510"/>
+                          </a:xfrm>
+                          <a:prstGeom prst="rect">
+                            <a:avLst/>
+                          </a:prstGeom>
+                        </pic:spPr>
+                      </pic:pic>
+                    </a:graphicData>
+                  </a:graphic>
+                </wp:inline>
+              </w:drawing>
             </w:r>
             <w:r>
               <w:br/>
@@ -4518,6 +5186,7 @@
               <w:cnfStyle w:val="000000100000" w:firstRow="0" w:lastRow="0" w:firstColumn="0" w:lastColumn="0" w:oddVBand="0" w:evenVBand="0" w:oddHBand="1" w:evenHBand="0" w:firstRowFirstColumn="0" w:firstRowLastColumn="0" w:lastRowFirstColumn="0" w:lastRowLastColumn="0"/>
             </w:pPr>
             <w:r>
+              <w:lastRenderedPageBreak/>
               <w:t>n/a</w:t>
             </w:r>
           </w:p>
@@ -4722,7 +5391,7 @@
                           <pic:cNvPicPr/>
                         </pic:nvPicPr>
                         <pic:blipFill>
-                          <a:blip r:embed="rId16" cstate="print">
+                          <a:blip r:embed="rId29" cstate="print">
                             <a:extLst>
                               <a:ext uri="{28A0092B-C50C-407E-A947-70E740481C1C}">
                                 <a14:useLocalDpi xmlns:a14="http://schemas.microsoft.com/office/drawing/2010/main" val="0"/>
@@ -4953,7 +5622,7 @@
                           <pic:cNvPicPr/>
                         </pic:nvPicPr>
                         <pic:blipFill>
-                          <a:blip r:embed="rId17" cstate="print">
+                          <a:blip r:embed="rId30" cstate="print">
                             <a:extLst>
                               <a:ext uri="{28A0092B-C50C-407E-A947-70E740481C1C}">
                                 <a14:useLocalDpi xmlns:a14="http://schemas.microsoft.com/office/drawing/2010/main" val="0"/>
@@ -5834,8 +6503,8 @@
     </w:p>
     <w:p/>
     <w:sectPr>
-      <w:headerReference w:type="default" r:id="rId18"/>
-      <w:footerReference w:type="default" r:id="rId19"/>
+      <w:headerReference w:type="default" r:id="rId31"/>
+      <w:footerReference w:type="default" r:id="rId32"/>
       <w:pgSz w:w="11906" w:h="16838" w:code="9"/>
       <w:pgMar w:top="851" w:right="851" w:bottom="851" w:left="851" w:header="567" w:footer="342" w:gutter="0"/>
       <w:cols w:space="720"/>
@@ -6219,7 +6888,7 @@
               <w:sz w:val="16"/>
               <w:szCs w:val="16"/>
             </w:rPr>
-            <w:t>2025-03-12 16:14</w:t>
+            <w:t>2025-03-12 22:15</w:t>
           </w:r>
           <w:r>
             <w:rPr>
@@ -13712,14 +14381,57 @@
 </file>
 
 <file path=customXml/item2.xml><?xml version="1.0" encoding="utf-8"?>
-<LongProperties xmlns="http://schemas.microsoft.com/office/2006/metadata/longProperties"/>
+<p:properties xmlns:p="http://schemas.microsoft.com/office/2006/metadata/properties" xmlns:xsi="http://www.w3.org/2001/XMLSchema-instance" xmlns:pc="http://schemas.microsoft.com/office/infopath/2007/PartnerControls">
+  <documentManagement>
+    <FolderType xmlns="833ce3ab-d172-455c-9989-f10facae9784" xsi:nil="true"/>
+    <Students xmlns="833ce3ab-d172-455c-9989-f10facae9784">
+      <UserInfo>
+        <DisplayName/>
+        <AccountId xsi:nil="true"/>
+        <AccountType/>
+      </UserInfo>
+    </Students>
+    <TeamsChannelId xmlns="833ce3ab-d172-455c-9989-f10facae9784" xsi:nil="true"/>
+    <Student_Groups xmlns="833ce3ab-d172-455c-9989-f10facae9784">
+      <UserInfo>
+        <DisplayName/>
+        <AccountId xsi:nil="true"/>
+        <AccountType/>
+      </UserInfo>
+    </Student_Groups>
+    <Math_Settings xmlns="833ce3ab-d172-455c-9989-f10facae9784" xsi:nil="true"/>
+    <Is_Collaboration_Space_Locked xmlns="833ce3ab-d172-455c-9989-f10facae9784" xsi:nil="true"/>
+    <AppVersion xmlns="833ce3ab-d172-455c-9989-f10facae9784" xsi:nil="true"/>
+    <Owner xmlns="833ce3ab-d172-455c-9989-f10facae9784">
+      <UserInfo>
+        <DisplayName/>
+        <AccountId xsi:nil="true"/>
+        <AccountType/>
+      </UserInfo>
+    </Owner>
+    <Has_Teacher_Only_SectionGroup xmlns="833ce3ab-d172-455c-9989-f10facae9784" xsi:nil="true"/>
+    <NotebookType xmlns="833ce3ab-d172-455c-9989-f10facae9784" xsi:nil="true"/>
+    <Teachers xmlns="833ce3ab-d172-455c-9989-f10facae9784">
+      <UserInfo>
+        <DisplayName/>
+        <AccountId xsi:nil="true"/>
+        <AccountType/>
+      </UserInfo>
+    </Teachers>
+    <Templates xmlns="833ce3ab-d172-455c-9989-f10facae9784" xsi:nil="true"/>
+    <DefaultSectionNames xmlns="833ce3ab-d172-455c-9989-f10facae9784" xsi:nil="true"/>
+    <CultureName xmlns="833ce3ab-d172-455c-9989-f10facae9784" xsi:nil="true"/>
+    <Distribution_Groups xmlns="833ce3ab-d172-455c-9989-f10facae9784" xsi:nil="true"/>
+    <Self_Registration_Enabled xmlns="833ce3ab-d172-455c-9989-f10facae9784" xsi:nil="true"/>
+    <LMS_Mappings xmlns="833ce3ab-d172-455c-9989-f10facae9784" xsi:nil="true"/>
+    <Invited_Teachers xmlns="833ce3ab-d172-455c-9989-f10facae9784" xsi:nil="true"/>
+    <Invited_Students xmlns="833ce3ab-d172-455c-9989-f10facae9784" xsi:nil="true"/>
+    <IsNotebookLocked xmlns="833ce3ab-d172-455c-9989-f10facae9784" xsi:nil="true"/>
+  </documentManagement>
+</p:properties>
 </file>
 
 <file path=customXml/item3.xml><?xml version="1.0" encoding="utf-8"?>
-<b:Sources xmlns:b="http://schemas.openxmlformats.org/officeDocument/2006/bibliography" xmlns="http://schemas.openxmlformats.org/officeDocument/2006/bibliography" SelectedStyle="\APA.XSL" StyleName="APA"/>
-</file>
-
-<file path=customXml/item4.xml><?xml version="1.0" encoding="utf-8"?>
 <ct:contentTypeSchema xmlns:ct="http://schemas.microsoft.com/office/2006/metadata/contentType" xmlns:ma="http://schemas.microsoft.com/office/2006/metadata/properties/metaAttributes" ct:_="" ma:_="" ma:contentTypeName="Document" ma:contentTypeID="0x010100D482CBA738D00D4AAC9330883AE1DA78" ma:contentTypeVersion="33" ma:contentTypeDescription="Create a new document." ma:contentTypeScope="" ma:versionID="8e47dcab4e34a32242880baf61f0a73d">
   <xsd:schema xmlns:xsd="http://www.w3.org/2001/XMLSchema" xmlns:xs="http://www.w3.org/2001/XMLSchema" xmlns:p="http://schemas.microsoft.com/office/2006/metadata/properties" xmlns:ns3="3936cbe9-feea-4685-b03c-7f8d09c550f1" xmlns:ns4="833ce3ab-d172-455c-9989-f10facae9784" targetNamespace="http://schemas.microsoft.com/office/2006/metadata/properties" ma:root="true" ma:fieldsID="174389be43a91ce68753c33b6ac99b4e" ns3:_="" ns4:_="">
     <xsd:import namespace="3936cbe9-feea-4685-b03c-7f8d09c550f1"/>
@@ -14130,55 +14842,12 @@
 </ct:contentTypeSchema>
 </file>
 
+<file path=customXml/item4.xml><?xml version="1.0" encoding="utf-8"?>
+<b:Sources xmlns:b="http://schemas.openxmlformats.org/officeDocument/2006/bibliography" xmlns="http://schemas.openxmlformats.org/officeDocument/2006/bibliography" SelectedStyle="\APA.XSL" StyleName="APA"/>
+</file>
+
 <file path=customXml/item5.xml><?xml version="1.0" encoding="utf-8"?>
-<p:properties xmlns:p="http://schemas.microsoft.com/office/2006/metadata/properties" xmlns:xsi="http://www.w3.org/2001/XMLSchema-instance" xmlns:pc="http://schemas.microsoft.com/office/infopath/2007/PartnerControls">
-  <documentManagement>
-    <FolderType xmlns="833ce3ab-d172-455c-9989-f10facae9784" xsi:nil="true"/>
-    <Students xmlns="833ce3ab-d172-455c-9989-f10facae9784">
-      <UserInfo>
-        <DisplayName/>
-        <AccountId xsi:nil="true"/>
-        <AccountType/>
-      </UserInfo>
-    </Students>
-    <TeamsChannelId xmlns="833ce3ab-d172-455c-9989-f10facae9784" xsi:nil="true"/>
-    <Student_Groups xmlns="833ce3ab-d172-455c-9989-f10facae9784">
-      <UserInfo>
-        <DisplayName/>
-        <AccountId xsi:nil="true"/>
-        <AccountType/>
-      </UserInfo>
-    </Student_Groups>
-    <Math_Settings xmlns="833ce3ab-d172-455c-9989-f10facae9784" xsi:nil="true"/>
-    <Is_Collaboration_Space_Locked xmlns="833ce3ab-d172-455c-9989-f10facae9784" xsi:nil="true"/>
-    <AppVersion xmlns="833ce3ab-d172-455c-9989-f10facae9784" xsi:nil="true"/>
-    <Owner xmlns="833ce3ab-d172-455c-9989-f10facae9784">
-      <UserInfo>
-        <DisplayName/>
-        <AccountId xsi:nil="true"/>
-        <AccountType/>
-      </UserInfo>
-    </Owner>
-    <Has_Teacher_Only_SectionGroup xmlns="833ce3ab-d172-455c-9989-f10facae9784" xsi:nil="true"/>
-    <NotebookType xmlns="833ce3ab-d172-455c-9989-f10facae9784" xsi:nil="true"/>
-    <Teachers xmlns="833ce3ab-d172-455c-9989-f10facae9784">
-      <UserInfo>
-        <DisplayName/>
-        <AccountId xsi:nil="true"/>
-        <AccountType/>
-      </UserInfo>
-    </Teachers>
-    <Templates xmlns="833ce3ab-d172-455c-9989-f10facae9784" xsi:nil="true"/>
-    <DefaultSectionNames xmlns="833ce3ab-d172-455c-9989-f10facae9784" xsi:nil="true"/>
-    <CultureName xmlns="833ce3ab-d172-455c-9989-f10facae9784" xsi:nil="true"/>
-    <Distribution_Groups xmlns="833ce3ab-d172-455c-9989-f10facae9784" xsi:nil="true"/>
-    <Self_Registration_Enabled xmlns="833ce3ab-d172-455c-9989-f10facae9784" xsi:nil="true"/>
-    <LMS_Mappings xmlns="833ce3ab-d172-455c-9989-f10facae9784" xsi:nil="true"/>
-    <Invited_Teachers xmlns="833ce3ab-d172-455c-9989-f10facae9784" xsi:nil="true"/>
-    <Invited_Students xmlns="833ce3ab-d172-455c-9989-f10facae9784" xsi:nil="true"/>
-    <IsNotebookLocked xmlns="833ce3ab-d172-455c-9989-f10facae9784" xsi:nil="true"/>
-  </documentManagement>
-</p:properties>
+<LongProperties xmlns="http://schemas.microsoft.com/office/2006/metadata/longProperties"/>
 </file>
 
 <file path=customXml/itemProps1.xml><?xml version="1.0" encoding="utf-8"?>
@@ -14190,22 +14859,16 @@
 </file>
 
 <file path=customXml/itemProps2.xml><?xml version="1.0" encoding="utf-8"?>
-<ds:datastoreItem xmlns:ds="http://schemas.openxmlformats.org/officeDocument/2006/customXml" ds:itemID="{ED9C3AC7-65F6-444B-AAD9-BED76FF91658}">
+<ds:datastoreItem xmlns:ds="http://schemas.openxmlformats.org/officeDocument/2006/customXml" ds:itemID="{A16F99D5-FAF9-47B7-BB2E-CAC1EF9F3B71}">
   <ds:schemaRefs>
-    <ds:schemaRef ds:uri="http://schemas.microsoft.com/office/2006/metadata/longProperties"/>
+    <ds:schemaRef ds:uri="http://schemas.microsoft.com/office/2006/metadata/properties"/>
+    <ds:schemaRef ds:uri="http://schemas.microsoft.com/office/infopath/2007/PartnerControls"/>
+    <ds:schemaRef ds:uri="833ce3ab-d172-455c-9989-f10facae9784"/>
   </ds:schemaRefs>
 </ds:datastoreItem>
 </file>
 
 <file path=customXml/itemProps3.xml><?xml version="1.0" encoding="utf-8"?>
-<ds:datastoreItem xmlns:ds="http://schemas.openxmlformats.org/officeDocument/2006/customXml" ds:itemID="{AEB8602F-F59E-4BE7-8019-D40782C0FCB3}">
-  <ds:schemaRefs>
-    <ds:schemaRef ds:uri="http://schemas.openxmlformats.org/officeDocument/2006/bibliography"/>
-  </ds:schemaRefs>
-</ds:datastoreItem>
-</file>
-
-<file path=customXml/itemProps4.xml><?xml version="1.0" encoding="utf-8"?>
 <ds:datastoreItem xmlns:ds="http://schemas.openxmlformats.org/officeDocument/2006/customXml" ds:itemID="{C3B379D3-68ED-4924-9080-2CFFEEB38B90}">
   <ds:schemaRefs>
     <ds:schemaRef ds:uri="http://schemas.microsoft.com/office/2006/metadata/contentType"/>
@@ -14224,12 +14887,18 @@
 </ds:datastoreItem>
 </file>
 
+<file path=customXml/itemProps4.xml><?xml version="1.0" encoding="utf-8"?>
+<ds:datastoreItem xmlns:ds="http://schemas.openxmlformats.org/officeDocument/2006/customXml" ds:itemID="{AEB8602F-F59E-4BE7-8019-D40782C0FCB3}">
+  <ds:schemaRefs>
+    <ds:schemaRef ds:uri="http://schemas.openxmlformats.org/officeDocument/2006/bibliography"/>
+  </ds:schemaRefs>
+</ds:datastoreItem>
+</file>
+
 <file path=customXml/itemProps5.xml><?xml version="1.0" encoding="utf-8"?>
-<ds:datastoreItem xmlns:ds="http://schemas.openxmlformats.org/officeDocument/2006/customXml" ds:itemID="{A16F99D5-FAF9-47B7-BB2E-CAC1EF9F3B71}">
+<ds:datastoreItem xmlns:ds="http://schemas.openxmlformats.org/officeDocument/2006/customXml" ds:itemID="{ED9C3AC7-65F6-444B-AAD9-BED76FF91658}">
   <ds:schemaRefs>
-    <ds:schemaRef ds:uri="http://schemas.microsoft.com/office/2006/metadata/properties"/>
-    <ds:schemaRef ds:uri="http://schemas.microsoft.com/office/infopath/2007/PartnerControls"/>
-    <ds:schemaRef ds:uri="833ce3ab-d172-455c-9989-f10facae9784"/>
+    <ds:schemaRef ds:uri="http://schemas.microsoft.com/office/2006/metadata/longProperties"/>
   </ds:schemaRefs>
 </ds:datastoreItem>
 </file>
</xml_diff>